<commit_message>
Done enough to submit
Bababooey
</commit_message>
<xml_diff>
--- a/Assignment 1/Report.docx
+++ b/Assignment 1/Report.docx
@@ -351,7 +351,25 @@
           <w:szCs w:val="26"/>
           <w:u w:color="000000" w:themeColor="text1"/>
         </w:rPr>
-        <w:t xml:space="preserve">I observed that the number of epochs have no effect on the losses, which is also expected since our dataset is very small for the model to have to learn the same data point again. Thus, I iterate over different </w:t>
+        <w:t>I observed that the number of epochs have no effect on the losses, which is also expected since our dataset is very small for the model to have to learn the same data point again.</w:t>
+      </w:r>
+      <w:r>
+        <w:rPr>
+          <w:rFonts w:ascii="Arial" w:hAnsi="Arial" w:cs="Arial"/>
+          <w:sz w:val="26"/>
+          <w:szCs w:val="26"/>
+          <w:u w:color="000000" w:themeColor="text1"/>
+        </w:rPr>
+        <w:t xml:space="preserve"> Moreover, this method is not exactly learning but presenting with a solution.</w:t>
+      </w:r>
+      <w:r>
+        <w:rPr>
+          <w:rFonts w:ascii="Arial" w:hAnsi="Arial" w:cs="Arial"/>
+          <w:sz w:val="26"/>
+          <w:szCs w:val="26"/>
+          <w:u w:color="000000" w:themeColor="text1"/>
+        </w:rPr>
+        <w:t xml:space="preserve"> Thus, I iterate over different </w:t>
       </w:r>
       <m:oMath>
         <m:r>
@@ -418,7 +436,27 @@
           <w:szCs w:val="26"/>
           <w:u w:color="000000" w:themeColor="text1"/>
         </w:rPr>
-        <w:t xml:space="preserve">Once again, we see that since number of data points is only 20, there is no over-fitting in the first place that should be fixed with regularization </w:t>
+        <w:t xml:space="preserve">Now, we see that that there is not much change for a range of values for </w:t>
+      </w:r>
+      <m:oMath>
+        <m:r>
+          <w:rPr>
+            <w:rFonts w:ascii="Cambria Math" w:eastAsiaTheme="minorEastAsia" w:hAnsi="Cambria Math" w:cs="Arial"/>
+            <w:sz w:val="26"/>
+            <w:szCs w:val="26"/>
+            <w:u w:color="000000" w:themeColor="text1"/>
+          </w:rPr>
+          <m:t>λ</m:t>
+        </m:r>
+      </m:oMath>
+      <w:r>
+        <w:rPr>
+          <w:rFonts w:ascii="Arial" w:eastAsiaTheme="minorEastAsia" w:hAnsi="Arial" w:cs="Arial"/>
+          <w:sz w:val="26"/>
+          <w:szCs w:val="26"/>
+          <w:u w:color="000000" w:themeColor="text1"/>
+        </w:rPr>
+        <w:t>. Even a value of 0 seems to be working fine suggesting that there is no overfitting that needs to be mitigated. This is possibly because with only 16 training points, it is like data is missing at lots of places, and since there is also noise in our data, the model is unable to exactly learn the curve or even overfit it.</w:t>
       </w:r>
     </w:p>
     <w:p>
@@ -1785,6 +1823,167 @@
           <w:noProof/>
         </w:rPr>
         <w:lastRenderedPageBreak/>
+        <mc:AlternateContent>
+          <mc:Choice Requires="wps">
+            <w:drawing>
+              <wp:anchor distT="0" distB="0" distL="114300" distR="114300" simplePos="0" relativeHeight="251667456" behindDoc="0" locked="0" layoutInCell="1" allowOverlap="1" wp14:anchorId="0E125F5C" wp14:editId="354DCC99">
+                <wp:simplePos x="0" y="0"/>
+                <wp:positionH relativeFrom="column">
+                  <wp:posOffset>2507333</wp:posOffset>
+                </wp:positionH>
+                <wp:positionV relativeFrom="paragraph">
+                  <wp:posOffset>3083348</wp:posOffset>
+                </wp:positionV>
+                <wp:extent cx="293511" cy="248144"/>
+                <wp:effectExtent l="0" t="0" r="0" b="0"/>
+                <wp:wrapNone/>
+                <wp:docPr id="5" name="Text Box 5"/>
+                <wp:cNvGraphicFramePr/>
+                <a:graphic xmlns:a="http://schemas.openxmlformats.org/drawingml/2006/main">
+                  <a:graphicData uri="http://schemas.microsoft.com/office/word/2010/wordprocessingShape">
+                    <wps:wsp>
+                      <wps:cNvSpPr txBox="1"/>
+                      <wps:spPr>
+                        <a:xfrm>
+                          <a:off x="0" y="0"/>
+                          <a:ext cx="293511" cy="248144"/>
+                        </a:xfrm>
+                        <a:prstGeom prst="rect">
+                          <a:avLst/>
+                        </a:prstGeom>
+                        <a:solidFill>
+                          <a:schemeClr val="lt1"/>
+                        </a:solidFill>
+                        <a:ln w="6350">
+                          <a:noFill/>
+                        </a:ln>
+                      </wps:spPr>
+                      <wps:txbx>
+                        <w:txbxContent>
+                          <w:p>
+                            <w:r>
+                              <w:t>M</w:t>
+                            </w:r>
+                          </w:p>
+                        </w:txbxContent>
+                      </wps:txbx>
+                      <wps:bodyPr rot="0" spcFirstLastPara="0" vertOverflow="overflow" horzOverflow="overflow" vert="horz" wrap="square" lIns="91440" tIns="45720" rIns="91440" bIns="45720" numCol="1" spcCol="0" rtlCol="0" fromWordArt="0" anchor="t" anchorCtr="0" forceAA="0" compatLnSpc="1">
+                        <a:prstTxWarp prst="textNoShape">
+                          <a:avLst/>
+                        </a:prstTxWarp>
+                        <a:noAutofit/>
+                      </wps:bodyPr>
+                    </wps:wsp>
+                  </a:graphicData>
+                </a:graphic>
+                <wp14:sizeRelH relativeFrom="margin">
+                  <wp14:pctWidth>0</wp14:pctWidth>
+                </wp14:sizeRelH>
+                <wp14:sizeRelV relativeFrom="margin">
+                  <wp14:pctHeight>0</wp14:pctHeight>
+                </wp14:sizeRelV>
+              </wp:anchor>
+            </w:drawing>
+          </mc:Choice>
+          <mc:Fallback>
+            <w:pict>
+              <v:shapetype w14:anchorId="0E125F5C" id="_x0000_t202" coordsize="21600,21600" o:spt="202" path="m,l,21600r21600,l21600,xe">
+                <v:stroke joinstyle="miter"/>
+                <v:path gradientshapeok="t" o:connecttype="rect"/>
+              </v:shapetype>
+              <v:shape id="Text Box 5" o:spid="_x0000_s1026" type="#_x0000_t202" style="position:absolute;left:0;text-align:left;margin-left:197.45pt;margin-top:242.8pt;width:23.1pt;height:19.55pt;z-index:251667456;visibility:visible;mso-wrap-style:square;mso-width-percent:0;mso-height-percent:0;mso-wrap-distance-left:9pt;mso-wrap-distance-top:0;mso-wrap-distance-right:9pt;mso-wrap-distance-bottom:0;mso-position-horizontal:absolute;mso-position-horizontal-relative:text;mso-position-vertical:absolute;mso-position-vertical-relative:text;mso-width-percent:0;mso-height-percent:0;mso-width-relative:margin;mso-height-relative:margin;v-text-anchor:top" o:gfxdata="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" fillcolor="white [3201]" stroked="f" strokeweight=".5pt">
+                <v:textbox>
+                  <w:txbxContent>
+                    <w:p>
+                      <w:r>
+                        <w:t>M</w:t>
+                      </w:r>
+                    </w:p>
+                  </w:txbxContent>
+                </v:textbox>
+              </v:shape>
+            </w:pict>
+          </mc:Fallback>
+        </mc:AlternateContent>
+      </w:r>
+      <w:r>
+        <w:rPr>
+          <w:noProof/>
+        </w:rPr>
+        <mc:AlternateContent>
+          <mc:Choice Requires="wps">
+            <w:drawing>
+              <wp:anchor distT="0" distB="0" distL="114300" distR="114300" simplePos="0" relativeHeight="251666432" behindDoc="0" locked="0" layoutInCell="1" allowOverlap="1" wp14:anchorId="31D0F59B" wp14:editId="2BE3B7F6">
+                <wp:simplePos x="0" y="0"/>
+                <wp:positionH relativeFrom="column">
+                  <wp:posOffset>2834711</wp:posOffset>
+                </wp:positionH>
+                <wp:positionV relativeFrom="paragraph">
+                  <wp:posOffset>3105926</wp:posOffset>
+                </wp:positionV>
+                <wp:extent cx="327377" cy="203200"/>
+                <wp:effectExtent l="0" t="0" r="0" b="6350"/>
+                <wp:wrapNone/>
+                <wp:docPr id="3" name="Rectangle 3"/>
+                <wp:cNvGraphicFramePr/>
+                <a:graphic xmlns:a="http://schemas.openxmlformats.org/drawingml/2006/main">
+                  <a:graphicData uri="http://schemas.microsoft.com/office/word/2010/wordprocessingShape">
+                    <wps:wsp>
+                      <wps:cNvSpPr/>
+                      <wps:spPr>
+                        <a:xfrm>
+                          <a:off x="0" y="0"/>
+                          <a:ext cx="327377" cy="203200"/>
+                        </a:xfrm>
+                        <a:prstGeom prst="rect">
+                          <a:avLst/>
+                        </a:prstGeom>
+                        <a:solidFill>
+                          <a:schemeClr val="bg1"/>
+                        </a:solidFill>
+                        <a:ln>
+                          <a:noFill/>
+                        </a:ln>
+                      </wps:spPr>
+                      <wps:style>
+                        <a:lnRef idx="2">
+                          <a:schemeClr val="accent1">
+                            <a:shade val="50000"/>
+                          </a:schemeClr>
+                        </a:lnRef>
+                        <a:fillRef idx="1">
+                          <a:schemeClr val="accent1"/>
+                        </a:fillRef>
+                        <a:effectRef idx="0">
+                          <a:schemeClr val="accent1"/>
+                        </a:effectRef>
+                        <a:fontRef idx="minor">
+                          <a:schemeClr val="lt1"/>
+                        </a:fontRef>
+                      </wps:style>
+                      <wps:bodyPr rot="0" spcFirstLastPara="0" vertOverflow="overflow" horzOverflow="overflow" vert="horz" wrap="square" lIns="91440" tIns="45720" rIns="91440" bIns="45720" numCol="1" spcCol="0" rtlCol="0" fromWordArt="0" anchor="ctr" anchorCtr="0" forceAA="0" compatLnSpc="1">
+                        <a:prstTxWarp prst="textNoShape">
+                          <a:avLst/>
+                        </a:prstTxWarp>
+                        <a:noAutofit/>
+                      </wps:bodyPr>
+                    </wps:wsp>
+                  </a:graphicData>
+                </a:graphic>
+              </wp:anchor>
+            </w:drawing>
+          </mc:Choice>
+          <mc:Fallback>
+            <w:pict>
+              <v:rect w14:anchorId="3A40D7B0" id="Rectangle 3" o:spid="_x0000_s1026" style="position:absolute;margin-left:223.2pt;margin-top:244.55pt;width:25.8pt;height:16pt;z-index:251666432;visibility:visible;mso-wrap-style:square;mso-wrap-distance-left:9pt;mso-wrap-distance-top:0;mso-wrap-distance-right:9pt;mso-wrap-distance-bottom:0;mso-position-horizontal:absolute;mso-position-horizontal-relative:text;mso-position-vertical:absolute;mso-position-vertical-relative:text;v-text-anchor:middle" o:gfxdata="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" fillcolor="white [3212]" stroked="f" strokeweight="1pt"/>
+            </w:pict>
+          </mc:Fallback>
+        </mc:AlternateContent>
+      </w:r>
+      <w:r>
+        <w:rPr>
+          <w:noProof/>
+        </w:rPr>
         <w:drawing>
           <wp:inline distT="0" distB="0" distL="0" distR="0" wp14:anchorId="3FBF5203" wp14:editId="22CE8977">
             <wp:extent cx="4988560" cy="3356610"/>
@@ -2563,6 +2762,15 @@
         </w:rPr>
         <w:br/>
         <w:t>Fig 6. The error for batch size &lt; 4 was out of bounds</w:t>
+      </w:r>
+      <w:r>
+        <w:rPr>
+          <w:rFonts w:ascii="Arial" w:eastAsiaTheme="minorEastAsia" w:hAnsi="Arial" w:cs="Arial"/>
+          <w:sz w:val="26"/>
+          <w:szCs w:val="26"/>
+          <w:u w:color="000000" w:themeColor="text1"/>
+        </w:rPr>
+        <w:t>. Nonetheless, it converges</w:t>
       </w:r>
     </w:p>
     <w:p>
@@ -3051,22 +3259,7 @@
               </w14:schemeClr>
             </w14:glow>
           </w:rPr>
-          <m:t>+</m:t>
-        </m:r>
-        <m:r>
-          <w:rPr>
-            <w:rFonts w:ascii="Cambria Math" w:eastAsiaTheme="minorEastAsia" w:hAnsi="Cambria Math" w:cs="Arial"/>
-            <w:sz w:val="26"/>
-            <w:szCs w:val="26"/>
-            <w:u w:color="000000" w:themeColor="text1"/>
-            <w14:glow w14:rad="63500">
-              <w14:schemeClr w14:val="accent3">
-                <w14:alpha w14:val="60000"/>
-                <w14:satMod w14:val="175000"/>
-              </w14:schemeClr>
-            </w14:glow>
-          </w:rPr>
-          <m:t xml:space="preserve"> </m:t>
+          <m:t xml:space="preserve">+ </m:t>
         </m:r>
       </m:oMath>
       <w:r>
@@ -5640,34 +5833,7 @@
           <w:szCs w:val="26"/>
           <w:u w:color="000000" w:themeColor="text1"/>
         </w:rPr>
-        <w:t xml:space="preserve"> followed the exact same procedure as listed for the </w:t>
-      </w:r>
-      <w:r>
-        <w:rPr>
-          <w:rFonts w:ascii="Arial" w:hAnsi="Arial" w:cs="Arial"/>
-          <w:sz w:val="26"/>
-          <w:szCs w:val="26"/>
-          <w:u w:color="000000" w:themeColor="text1"/>
-        </w:rPr>
-        <w:t>20 data points</w:t>
-      </w:r>
-      <w:r>
-        <w:rPr>
-          <w:rFonts w:ascii="Arial" w:hAnsi="Arial" w:cs="Arial"/>
-          <w:sz w:val="26"/>
-          <w:szCs w:val="26"/>
-          <w:u w:color="000000" w:themeColor="text1"/>
-        </w:rPr>
-        <w:t>.</w:t>
-      </w:r>
-      <w:r>
-        <w:rPr>
-          <w:rFonts w:ascii="Arial" w:hAnsi="Arial" w:cs="Arial"/>
-          <w:sz w:val="26"/>
-          <w:szCs w:val="26"/>
-          <w:u w:color="000000" w:themeColor="text1"/>
-        </w:rPr>
-        <w:t xml:space="preserve"> However, I will need to check for appropriate value of </w:t>
+        <w:t xml:space="preserve"> followed the exact same procedure as listed for the 20 data points. However, I will need to check for appropriate value of </w:t>
       </w:r>
       <m:oMath>
         <m:r>
@@ -5915,16 +6081,7 @@
             <w:szCs w:val="26"/>
             <w:u w:color="000000" w:themeColor="text1"/>
           </w:rPr>
-          <m:t>λ</m:t>
-        </m:r>
-        <m:r>
-          <w:rPr>
-            <w:rFonts w:ascii="Cambria Math" w:hAnsi="Cambria Math" w:cs="Arial"/>
-            <w:sz w:val="26"/>
-            <w:szCs w:val="26"/>
-            <w:u w:color="000000" w:themeColor="text1"/>
-          </w:rPr>
-          <m:t>=0.0001</m:t>
+          <m:t>λ=0.0001</m:t>
         </m:r>
       </m:oMath>
       <w:r>
@@ -6081,16 +6238,7 @@
           <w:szCs w:val="26"/>
           <w:u w:color="000000" w:themeColor="text1"/>
         </w:rPr>
-        <w:t>Next, I plot the errors for different values of batch size from 1 to 80 (Size of training set)</w:t>
-      </w:r>
-      <w:r>
-        <w:rPr>
-          <w:rFonts w:ascii="Arial" w:eastAsiaTheme="minorEastAsia" w:hAnsi="Arial" w:cs="Arial"/>
-          <w:sz w:val="26"/>
-          <w:szCs w:val="26"/>
-          <w:u w:color="000000" w:themeColor="text1"/>
-        </w:rPr>
-        <w:t xml:space="preserve"> [Fig 13.]</w:t>
+        <w:t>Next, I plot the errors for different values of batch size from 1 to 80 (Size of training set) [Fig 13.]</w:t>
       </w:r>
     </w:p>
     <w:p>
@@ -7174,10 +7322,10 @@
         </w:rPr>
         <w:lastRenderedPageBreak/>
         <w:drawing>
-          <wp:inline distT="0" distB="0" distL="0" distR="0" wp14:anchorId="44CB264E" wp14:editId="6FBF0FC5">
-            <wp:extent cx="4722495" cy="3356610"/>
-            <wp:effectExtent l="19050" t="19050" r="20955" b="15240"/>
-            <wp:docPr id="23" name="Picture 23"/>
+          <wp:inline distT="0" distB="0" distL="0" distR="0" wp14:anchorId="496FB2A0" wp14:editId="4124526B">
+            <wp:extent cx="4718685" cy="3352800"/>
+            <wp:effectExtent l="19050" t="19050" r="24765" b="19050"/>
+            <wp:docPr id="15" name="Picture 15"/>
             <wp:cNvGraphicFramePr>
               <a:graphicFrameLocks xmlns:a="http://schemas.openxmlformats.org/drawingml/2006/main" noChangeAspect="1"/>
             </wp:cNvGraphicFramePr>
@@ -7185,7 +7333,7 @@
               <a:graphicData uri="http://schemas.openxmlformats.org/drawingml/2006/picture">
                 <pic:pic xmlns:pic="http://schemas.openxmlformats.org/drawingml/2006/picture">
                   <pic:nvPicPr>
-                    <pic:cNvPr id="0" name="Picture 17"/>
+                    <pic:cNvPr id="0" name="Picture 1"/>
                     <pic:cNvPicPr>
                       <a:picLocks noChangeAspect="1" noChangeArrowheads="1"/>
                     </pic:cNvPicPr>
@@ -7206,7 +7354,7 @@
                   <pic:spPr bwMode="auto">
                     <a:xfrm>
                       <a:off x="0" y="0"/>
-                      <a:ext cx="4722495" cy="3356610"/>
+                      <a:ext cx="4718685" cy="3352800"/>
                     </a:xfrm>
                     <a:prstGeom prst="rect">
                       <a:avLst/>
@@ -7262,42 +7410,73 @@
     </w:p>
     <w:p>
       <w:pPr>
-        <w:rPr>
-          <w:rFonts w:ascii="Arial" w:eastAsiaTheme="minorEastAsia" w:hAnsi="Arial" w:cs="Arial"/>
-          <w:sz w:val="26"/>
-          <w:szCs w:val="26"/>
-          <w:u w:color="000000" w:themeColor="text1"/>
-        </w:rPr>
-      </w:pPr>
-    </w:p>
-    <w:p>
-      <w:pPr>
-        <w:rPr>
-          <w:rFonts w:ascii="Arial" w:eastAsiaTheme="minorEastAsia" w:hAnsi="Arial" w:cs="Arial"/>
-          <w:sz w:val="26"/>
-          <w:szCs w:val="26"/>
-          <w:u w:color="000000" w:themeColor="text1"/>
-        </w:rPr>
-      </w:pPr>
-    </w:p>
-    <w:p>
-      <w:pPr>
-        <w:rPr>
-          <w:rFonts w:ascii="Arial" w:eastAsiaTheme="minorEastAsia" w:hAnsi="Arial" w:cs="Arial"/>
-          <w:sz w:val="26"/>
-          <w:szCs w:val="26"/>
-          <w:u w:color="000000" w:themeColor="text1"/>
-        </w:rPr>
-      </w:pPr>
-      <w:r>
+        <w:ind w:left="360"/>
+        <w:rPr>
+          <w:rFonts w:ascii="Arial" w:eastAsiaTheme="minorEastAsia" w:hAnsi="Arial" w:cs="Arial"/>
+          <w:sz w:val="26"/>
+          <w:szCs w:val="26"/>
+          <w:u w:color="000000" w:themeColor="text1"/>
+        </w:rPr>
+      </w:pPr>
+      <w:r>
+        <w:rPr>
+          <w:rFonts w:ascii="Arial" w:eastAsiaTheme="minorEastAsia" w:hAnsi="Arial" w:cs="Arial"/>
+          <w:sz w:val="26"/>
+          <w:szCs w:val="26"/>
+          <w:u w:color="000000" w:themeColor="text1"/>
+        </w:rPr>
+        <w:t>Increasing the number of iterations/epochs did not increase the accuracy by much, and the results were pretty random. In normal sense, we would expect something of a convergence with number of epochs, at least upon the training set. One possible reasoning for this is that my learning rate depends upon batch size index and not the iterations, so overfitting on the data is not as obvious. However, changing that learning rate decreases the model’s performance.</w:t>
+      </w:r>
+    </w:p>
+    <w:p>
+      <w:pPr>
+        <w:ind w:left="360"/>
+        <w:rPr>
+          <w:rFonts w:ascii="Arial" w:eastAsiaTheme="minorEastAsia" w:hAnsi="Arial" w:cs="Arial"/>
+          <w:sz w:val="26"/>
+          <w:szCs w:val="26"/>
+          <w:u w:color="000000" w:themeColor="text1"/>
+        </w:rPr>
+      </w:pPr>
+    </w:p>
+    <w:p>
+      <w:pPr>
+        <w:rPr>
+          <w:rFonts w:ascii="Arial" w:eastAsiaTheme="minorEastAsia" w:hAnsi="Arial" w:cs="Arial"/>
+          <w:sz w:val="26"/>
+          <w:szCs w:val="26"/>
+          <w:u w:color="000000" w:themeColor="text1"/>
+        </w:rPr>
+      </w:pPr>
+    </w:p>
+    <w:p>
+      <w:pPr>
+        <w:rPr>
+          <w:rFonts w:ascii="Arial" w:eastAsiaTheme="minorEastAsia" w:hAnsi="Arial" w:cs="Arial"/>
+          <w:sz w:val="26"/>
+          <w:szCs w:val="26"/>
+          <w:u w:val="single" w:color="000000" w:themeColor="text1"/>
+        </w:rPr>
+      </w:pPr>
+      <w:r>
+        <w:rPr>
+          <w:rFonts w:ascii="Bahnschrift" w:hAnsi="Bahnschrift"/>
+          <w:sz w:val="38"/>
+          <w:szCs w:val="38"/>
+          <w:u w:val="single" w:color="000000" w:themeColor="text1"/>
+        </w:rPr>
+        <w:t>Conclusion</w:t>
+      </w:r>
+    </w:p>
+    <w:p>
+      <w:pPr>
         <w:rPr>
           <w:rFonts w:ascii="Arial" w:eastAsiaTheme="minorEastAsia" w:hAnsi="Arial" w:cs="Arial"/>
           <w:sz w:val="32"/>
           <w:szCs w:val="32"/>
           <w:u w:color="000000" w:themeColor="text1"/>
         </w:rPr>
-        <w:t xml:space="preserve">Thus, we conclude that increasing the number of data points gives a much better </w:t>
-      </w:r>
+      </w:pPr>
       <w:r>
         <w:rPr>
           <w:rFonts w:ascii="Arial" w:eastAsiaTheme="minorEastAsia" w:hAnsi="Arial" w:cs="Arial"/>
@@ -7305,17 +7484,147 @@
           <w:szCs w:val="32"/>
           <w:u w:color="000000" w:themeColor="text1"/>
         </w:rPr>
+        <w:t xml:space="preserve">Thus, we conclude that increasing the number of data points gives a much better </w:t>
+      </w:r>
+      <w:r>
+        <w:rPr>
+          <w:rFonts w:ascii="Arial" w:eastAsiaTheme="minorEastAsia" w:hAnsi="Arial" w:cs="Arial"/>
+          <w:sz w:val="32"/>
+          <w:szCs w:val="32"/>
+          <w:u w:color="000000" w:themeColor="text1"/>
+        </w:rPr>
         <w:t>model prediction. However, for a gradient descent model to work, we would still require much more data points</w:t>
       </w:r>
       <w:r>
         <w:rPr>
           <w:rFonts w:ascii="Arial" w:eastAsiaTheme="minorEastAsia" w:hAnsi="Arial" w:cs="Arial"/>
-          <w:sz w:val="26"/>
-          <w:szCs w:val="26"/>
-          <w:u w:color="000000" w:themeColor="text1"/>
-        </w:rPr>
-        <w:br w:type="page"/>
-      </w:r>
+          <w:sz w:val="32"/>
+          <w:szCs w:val="32"/>
+          <w:u w:color="000000" w:themeColor="text1"/>
+        </w:rPr>
+        <w:t>.</w:t>
+      </w:r>
+    </w:p>
+    <w:p>
+      <w:pPr>
+        <w:rPr>
+          <w:rFonts w:ascii="Arial" w:eastAsiaTheme="minorEastAsia" w:hAnsi="Arial" w:cs="Arial"/>
+          <w:sz w:val="32"/>
+          <w:szCs w:val="32"/>
+          <w:u w:color="000000" w:themeColor="text1"/>
+        </w:rPr>
+      </w:pPr>
+      <w:r>
+        <w:rPr>
+          <w:rFonts w:ascii="Arial" w:eastAsiaTheme="minorEastAsia" w:hAnsi="Arial" w:cs="Arial"/>
+          <w:sz w:val="32"/>
+          <w:szCs w:val="32"/>
+          <w:u w:color="000000" w:themeColor="text1"/>
+        </w:rPr>
+        <w:t>In the case of pseudoinverse, models for both n=20 and n=100 were a 9</w:t>
+      </w:r>
+      <w:r>
+        <w:rPr>
+          <w:rFonts w:ascii="Arial" w:eastAsiaTheme="minorEastAsia" w:hAnsi="Arial" w:cs="Arial"/>
+          <w:sz w:val="32"/>
+          <w:szCs w:val="32"/>
+          <w:u w:color="000000" w:themeColor="text1"/>
+          <w:vertAlign w:val="superscript"/>
+        </w:rPr>
+        <w:t>th</w:t>
+      </w:r>
+      <w:r>
+        <w:rPr>
+          <w:rFonts w:ascii="Arial" w:eastAsiaTheme="minorEastAsia" w:hAnsi="Arial" w:cs="Arial"/>
+          <w:sz w:val="32"/>
+          <w:szCs w:val="32"/>
+          <w:u w:color="000000" w:themeColor="text1"/>
+          <w:vertAlign w:val="superscript"/>
+        </w:rPr>
+        <w:t xml:space="preserve"> </w:t>
+      </w:r>
+      <w:r>
+        <w:rPr>
+          <w:rFonts w:ascii="Arial" w:eastAsiaTheme="minorEastAsia" w:hAnsi="Arial" w:cs="Arial"/>
+          <w:sz w:val="32"/>
+          <w:szCs w:val="32"/>
+          <w:u w:color="000000" w:themeColor="text1"/>
+        </w:rPr>
+        <w:t>degree</w:t>
+      </w:r>
+      <w:r>
+        <w:rPr>
+          <w:rFonts w:ascii="Arial" w:eastAsiaTheme="minorEastAsia" w:hAnsi="Arial" w:cs="Arial"/>
+          <w:sz w:val="32"/>
+          <w:szCs w:val="32"/>
+          <w:u w:color="000000" w:themeColor="text1"/>
+        </w:rPr>
+        <w:t xml:space="preserve"> polynomial with close coefficients. But for the stochastic gradient descent, the degree was different and the error was relatively more. Since the degree was different in this case for n=20 and n=100, naturally we saw a change in number of iterations required. Finally, the estimate of the model can be taken as:</w:t>
+      </w:r>
+    </w:p>
+    <w:p>
+      <w:pPr>
+        <w:rPr>
+          <w:rFonts w:ascii="Arial" w:eastAsiaTheme="minorEastAsia" w:hAnsi="Arial" w:cs="Arial"/>
+          <w:sz w:val="26"/>
+          <w:szCs w:val="26"/>
+          <w:u w:color="000000" w:themeColor="text1"/>
+        </w:rPr>
+      </w:pPr>
+      <w:r>
+        <w:rPr>
+          <w:rFonts w:ascii="Arial" w:eastAsiaTheme="minorEastAsia" w:hAnsi="Arial" w:cs="Arial"/>
+          <w:sz w:val="26"/>
+          <w:szCs w:val="26"/>
+          <w:u w:color="000000" w:themeColor="text1"/>
+        </w:rPr>
+        <w:lastRenderedPageBreak/>
+        <w:drawing>
+          <wp:inline distT="0" distB="0" distL="0" distR="0" wp14:anchorId="61322E2A" wp14:editId="5D21F878">
+            <wp:extent cx="6751320" cy="1029335"/>
+            <wp:effectExtent l="0" t="0" r="0" b="0"/>
+            <wp:docPr id="18" name="Picture 18"/>
+            <wp:cNvGraphicFramePr>
+              <a:graphicFrameLocks xmlns:a="http://schemas.openxmlformats.org/drawingml/2006/main" noChangeAspect="1"/>
+            </wp:cNvGraphicFramePr>
+            <a:graphic xmlns:a="http://schemas.openxmlformats.org/drawingml/2006/main">
+              <a:graphicData uri="http://schemas.openxmlformats.org/drawingml/2006/picture">
+                <pic:pic xmlns:pic="http://schemas.openxmlformats.org/drawingml/2006/picture">
+                  <pic:nvPicPr>
+                    <pic:cNvPr id="1" name=""/>
+                    <pic:cNvPicPr/>
+                  </pic:nvPicPr>
+                  <pic:blipFill>
+                    <a:blip r:embed="rId21"/>
+                    <a:stretch>
+                      <a:fillRect/>
+                    </a:stretch>
+                  </pic:blipFill>
+                  <pic:spPr>
+                    <a:xfrm>
+                      <a:off x="0" y="0"/>
+                      <a:ext cx="6751320" cy="1029335"/>
+                    </a:xfrm>
+                    <a:prstGeom prst="rect">
+                      <a:avLst/>
+                    </a:prstGeom>
+                  </pic:spPr>
+                </pic:pic>
+              </a:graphicData>
+            </a:graphic>
+          </wp:inline>
+        </w:drawing>
+      </w:r>
+    </w:p>
+    <w:p>
+      <w:pPr>
+        <w:rPr>
+          <w:rFonts w:ascii="Arial" w:eastAsiaTheme="minorEastAsia" w:hAnsi="Arial" w:cs="Arial"/>
+          <w:sz w:val="26"/>
+          <w:szCs w:val="26"/>
+          <w:u w:color="000000" w:themeColor="text1"/>
+        </w:rPr>
+      </w:pPr>
     </w:p>
     <w:p>
       <w:pPr>
@@ -7339,7 +7648,6 @@
           <w:szCs w:val="38"/>
           <w:u w:color="000000" w:themeColor="text1"/>
         </w:rPr>
-        <w:lastRenderedPageBreak/>
         <w:t>Noise Estimate</w:t>
       </w:r>
       <w:r>
@@ -7630,16 +7938,7 @@
               <w:szCs w:val="26"/>
               <w:u w:color="000000" w:themeColor="text1"/>
             </w:rPr>
-            <m:t xml:space="preserve">∼ℵ </m:t>
-          </m:r>
-          <m:r>
-            <w:rPr>
-              <w:rFonts w:ascii="Cambria Math" w:eastAsiaTheme="minorEastAsia" w:hAnsi="Cambria Math" w:cs="Arial"/>
-              <w:sz w:val="26"/>
-              <w:szCs w:val="26"/>
-              <w:u w:color="000000" w:themeColor="text1"/>
-            </w:rPr>
-            <m:t>(f</m:t>
+            <m:t>∼ℵ (f</m:t>
           </m:r>
           <m:d>
             <m:dPr>
@@ -7767,9 +8066,8 @@
           <w:szCs w:val="26"/>
           <w:u w:color="000000" w:themeColor="text1"/>
         </w:rPr>
-        <w:t xml:space="preserve">Var(Y) = </w:t>
-      </w:r>
-      <w:proofErr w:type="gramStart"/>
+        <w:t>Var(Y) = E[(Y – E(Y))</w:t>
+      </w:r>
       <w:r>
         <w:rPr>
           <w:rFonts w:ascii="Cambria Math" w:eastAsiaTheme="minorEastAsia" w:hAnsi="Cambria Math" w:cs="Arial"/>
@@ -7777,10 +8075,10 @@
           <w:sz w:val="26"/>
           <w:szCs w:val="26"/>
           <w:u w:color="000000" w:themeColor="text1"/>
-        </w:rPr>
-        <w:t>E[</w:t>
-      </w:r>
-      <w:proofErr w:type="gramEnd"/>
+          <w:vertAlign w:val="superscript"/>
+        </w:rPr>
+        <w:t>2</w:t>
+      </w:r>
       <w:r>
         <w:rPr>
           <w:rFonts w:ascii="Cambria Math" w:eastAsiaTheme="minorEastAsia" w:hAnsi="Cambria Math" w:cs="Arial"/>
@@ -7789,19 +8087,21 @@
           <w:szCs w:val="26"/>
           <w:u w:color="000000" w:themeColor="text1"/>
         </w:rPr>
-        <w:t>(Y – E(Y))</w:t>
-      </w:r>
-      <w:r>
+        <w:t>]</w:t>
+      </w:r>
+    </w:p>
+    <w:p>
+      <w:pPr>
+        <w:ind w:left="720"/>
+        <w:jc w:val="center"/>
         <w:rPr>
           <w:rFonts w:ascii="Cambria Math" w:eastAsiaTheme="minorEastAsia" w:hAnsi="Cambria Math" w:cs="Arial"/>
           <w:i/>
           <w:sz w:val="26"/>
           <w:szCs w:val="26"/>
           <w:u w:color="000000" w:themeColor="text1"/>
-          <w:vertAlign w:val="superscript"/>
-        </w:rPr>
-        <w:t>2</w:t>
-      </w:r>
+        </w:rPr>
+      </w:pPr>
       <w:r>
         <w:rPr>
           <w:rFonts w:ascii="Cambria Math" w:eastAsiaTheme="minorEastAsia" w:hAnsi="Cambria Math" w:cs="Arial"/>
@@ -7810,29 +8110,6 @@
           <w:szCs w:val="26"/>
           <w:u w:color="000000" w:themeColor="text1"/>
         </w:rPr>
-        <w:t>]</w:t>
-      </w:r>
-    </w:p>
-    <w:p>
-      <w:pPr>
-        <w:ind w:left="720"/>
-        <w:jc w:val="center"/>
-        <w:rPr>
-          <w:rFonts w:ascii="Cambria Math" w:eastAsiaTheme="minorEastAsia" w:hAnsi="Cambria Math" w:cs="Arial"/>
-          <w:i/>
-          <w:sz w:val="26"/>
-          <w:szCs w:val="26"/>
-          <w:u w:color="000000" w:themeColor="text1"/>
-        </w:rPr>
-      </w:pPr>
-      <w:r>
-        <w:rPr>
-          <w:rFonts w:ascii="Cambria Math" w:eastAsiaTheme="minorEastAsia" w:hAnsi="Cambria Math" w:cs="Arial"/>
-          <w:i/>
-          <w:sz w:val="26"/>
-          <w:szCs w:val="26"/>
-          <w:u w:color="000000" w:themeColor="text1"/>
-        </w:rPr>
         <w:t>Where E(Y) is our estimate of f(X)</w:t>
       </w:r>
     </w:p>
@@ -7902,6 +8179,7 @@
     </w:p>
     <w:p>
       <w:pPr>
+        <w:ind w:left="720"/>
         <w:rPr>
           <w:rFonts w:ascii="Cambria Math" w:eastAsiaTheme="minorEastAsia" w:hAnsi="Cambria Math" w:cs="Arial"/>
           <w:iCs/>
@@ -7918,12 +8196,11 @@
           <w:szCs w:val="26"/>
           <w:u w:color="000000" w:themeColor="text1"/>
         </w:rPr>
-        <w:br w:type="page"/>
-      </w:r>
-    </w:p>
-    <w:p>
-      <w:pPr>
-        <w:ind w:left="720"/>
+        <w:t>It should be noted that as the number of data points increase, the variance in noise will also increase as more data points mean more noise to get captured</w:t>
+      </w:r>
+    </w:p>
+    <w:p>
+      <w:pPr>
         <w:rPr>
           <w:rFonts w:ascii="Cambria Math" w:eastAsiaTheme="minorEastAsia" w:hAnsi="Cambria Math" w:cs="Arial"/>
           <w:iCs/>
@@ -7932,22 +8209,2096 @@
           <w:u w:color="000000" w:themeColor="text1"/>
         </w:rPr>
       </w:pPr>
-    </w:p>
-    <w:p>
-      <w:pPr>
-        <w:ind w:left="720"/>
+      <w:r>
         <w:rPr>
           <w:rFonts w:ascii="Cambria Math" w:eastAsiaTheme="minorEastAsia" w:hAnsi="Cambria Math" w:cs="Arial"/>
-          <w:i/>
-          <w:sz w:val="26"/>
-          <w:szCs w:val="26"/>
-          <w:u w:color="000000" w:themeColor="text1"/>
-        </w:rPr>
-      </w:pPr>
-    </w:p>
-    <w:p>
-      <w:pPr>
-        <w:ind w:left="720"/>
+          <w:iCs/>
+          <w:sz w:val="26"/>
+          <w:szCs w:val="26"/>
+          <w:u w:color="000000" w:themeColor="text1"/>
+        </w:rPr>
+        <w:br w:type="page"/>
+      </w:r>
+    </w:p>
+    <w:p>
+      <w:pPr>
+        <w:rPr>
+          <w:rFonts w:ascii="Bahnschrift" w:hAnsi="Bahnschrift"/>
+          <w:b/>
+          <w:bCs/>
+          <w:sz w:val="44"/>
+          <w:szCs w:val="44"/>
+          <w:u w:val="single" w:color="000000" w:themeColor="text1"/>
+        </w:rPr>
+      </w:pPr>
+      <w:r>
+        <w:rPr>
+          <w:rFonts w:ascii="Bahnschrift" w:hAnsi="Bahnschrift"/>
+          <w:b/>
+          <w:bCs/>
+          <w:sz w:val="44"/>
+          <w:szCs w:val="44"/>
+          <w:u w:val="single" w:color="000000" w:themeColor="text1"/>
+        </w:rPr>
+        <w:lastRenderedPageBreak/>
+        <w:t>Part 1B</w:t>
+      </w:r>
+    </w:p>
+    <w:p>
+      <w:pPr>
+        <w:rPr>
+          <w:rFonts w:ascii="Arial" w:hAnsi="Arial" w:cs="Arial"/>
+          <w:sz w:val="28"/>
+          <w:szCs w:val="28"/>
+          <w:u w:color="000000" w:themeColor="text1"/>
+        </w:rPr>
+      </w:pPr>
+      <w:r>
+        <w:rPr>
+          <w:rFonts w:ascii="Arial" w:hAnsi="Arial" w:cs="Arial"/>
+          <w:sz w:val="28"/>
+          <w:szCs w:val="28"/>
+          <w:u w:color="000000" w:themeColor="text1"/>
+        </w:rPr>
+        <w:t>For this part, my focus will be on noise and plots and highest degree of polynomial, as suggested in the assignment pdf. Therefore, I will only be using the Moore-Penrose Pseudoinverse for determination of the underlying polynomial. First, we look at the plot</w:t>
+      </w:r>
+    </w:p>
+    <w:p>
+      <w:pPr>
+        <w:rPr>
+          <w:rFonts w:ascii="Arial" w:hAnsi="Arial" w:cs="Arial"/>
+          <w:sz w:val="28"/>
+          <w:szCs w:val="28"/>
+          <w:u w:color="000000" w:themeColor="text1"/>
+        </w:rPr>
+      </w:pPr>
+      <w:r>
+        <w:rPr>
+          <w:rFonts w:ascii="Arial" w:hAnsi="Arial" w:cs="Arial"/>
+          <w:noProof/>
+          <w:sz w:val="28"/>
+          <w:szCs w:val="28"/>
+          <w:u w:color="000000" w:themeColor="text1"/>
+        </w:rPr>
+        <w:drawing>
+          <wp:inline distT="0" distB="0" distL="0" distR="0" wp14:anchorId="37720A32" wp14:editId="26CB56A0">
+            <wp:extent cx="4865370" cy="3431540"/>
+            <wp:effectExtent l="19050" t="19050" r="11430" b="16510"/>
+            <wp:docPr id="24" name="Picture 24"/>
+            <wp:cNvGraphicFramePr>
+              <a:graphicFrameLocks xmlns:a="http://schemas.openxmlformats.org/drawingml/2006/main" noChangeAspect="1"/>
+            </wp:cNvGraphicFramePr>
+            <a:graphic xmlns:a="http://schemas.openxmlformats.org/drawingml/2006/main">
+              <a:graphicData uri="http://schemas.openxmlformats.org/drawingml/2006/picture">
+                <pic:pic xmlns:pic="http://schemas.openxmlformats.org/drawingml/2006/picture">
+                  <pic:nvPicPr>
+                    <pic:cNvPr id="0" name="Picture 3"/>
+                    <pic:cNvPicPr>
+                      <a:picLocks noChangeAspect="1" noChangeArrowheads="1"/>
+                    </pic:cNvPicPr>
+                  </pic:nvPicPr>
+                  <pic:blipFill>
+                    <a:blip r:embed="rId22">
+                      <a:extLst>
+                        <a:ext uri="{28A0092B-C50C-407E-A947-70E740481C1C}">
+                          <a14:useLocalDpi xmlns:a14="http://schemas.microsoft.com/office/drawing/2010/main" val="0"/>
+                        </a:ext>
+                      </a:extLst>
+                    </a:blip>
+                    <a:srcRect/>
+                    <a:stretch>
+                      <a:fillRect/>
+                    </a:stretch>
+                  </pic:blipFill>
+                  <pic:spPr bwMode="auto">
+                    <a:xfrm>
+                      <a:off x="0" y="0"/>
+                      <a:ext cx="4865370" cy="3431540"/>
+                    </a:xfrm>
+                    <a:prstGeom prst="rect">
+                      <a:avLst/>
+                    </a:prstGeom>
+                    <a:noFill/>
+                    <a:ln>
+                      <a:solidFill>
+                        <a:schemeClr val="tx1"/>
+                      </a:solidFill>
+                    </a:ln>
+                  </pic:spPr>
+                </pic:pic>
+              </a:graphicData>
+            </a:graphic>
+          </wp:inline>
+        </w:drawing>
+      </w:r>
+      <w:r>
+        <w:rPr>
+          <w:rFonts w:ascii="Arial" w:hAnsi="Arial" w:cs="Arial"/>
+          <w:sz w:val="28"/>
+          <w:szCs w:val="28"/>
+          <w:u w:color="000000" w:themeColor="text1"/>
+        </w:rPr>
+        <w:br/>
+        <w:t>Fig 16.</w:t>
+      </w:r>
+    </w:p>
+    <w:p>
+      <w:pPr>
+        <w:rPr>
+          <w:rFonts w:ascii="Arial" w:hAnsi="Arial" w:cs="Arial"/>
+          <w:sz w:val="28"/>
+          <w:szCs w:val="28"/>
+          <w:u w:color="000000" w:themeColor="text1"/>
+        </w:rPr>
+      </w:pPr>
+      <w:r>
+        <w:rPr>
+          <w:rFonts w:ascii="Arial" w:hAnsi="Arial" w:cs="Arial"/>
+          <w:sz w:val="28"/>
+          <w:szCs w:val="28"/>
+          <w:u w:color="000000" w:themeColor="text1"/>
+        </w:rPr>
+        <w:t>Now, we run it through different values of the regularization constant for different values of the degree of polynomial to find further inference.</w:t>
+      </w:r>
+      <w:r>
+        <w:rPr>
+          <w:rFonts w:ascii="Arial" w:hAnsi="Arial" w:cs="Arial"/>
+          <w:sz w:val="28"/>
+          <w:szCs w:val="28"/>
+          <w:u w:color="000000" w:themeColor="text1"/>
+        </w:rPr>
+        <w:t xml:space="preserve"> [Fig 17]</w:t>
+      </w:r>
+    </w:p>
+    <w:p>
+      <w:pPr>
+        <w:rPr>
+          <w:rFonts w:ascii="Arial" w:eastAsiaTheme="minorEastAsia" w:hAnsi="Arial" w:cs="Arial"/>
+          <w:sz w:val="28"/>
+          <w:szCs w:val="28"/>
+          <w:u w:color="000000" w:themeColor="text1"/>
+        </w:rPr>
+      </w:pPr>
+      <w:r>
+        <w:rPr>
+          <w:rFonts w:ascii="Arial" w:hAnsi="Arial" w:cs="Arial"/>
+          <w:sz w:val="28"/>
+          <w:szCs w:val="28"/>
+          <w:u w:color="000000" w:themeColor="text1"/>
+        </w:rPr>
+        <w:t>Clearly, we see that M=9 is great, but we still need a better plot</w:t>
+      </w:r>
+      <w:r>
+        <w:rPr>
+          <w:rFonts w:ascii="Arial" w:hAnsi="Arial" w:cs="Arial"/>
+          <w:sz w:val="28"/>
+          <w:szCs w:val="28"/>
+          <w:u w:color="000000" w:themeColor="text1"/>
+        </w:rPr>
+        <w:t xml:space="preserve"> for </w:t>
+      </w:r>
+      <m:oMath>
+        <m:r>
+          <w:rPr>
+            <w:rFonts w:ascii="Cambria Math" w:hAnsi="Cambria Math" w:cs="Arial"/>
+            <w:sz w:val="28"/>
+            <w:szCs w:val="28"/>
+            <w:u w:color="000000" w:themeColor="text1"/>
+          </w:rPr>
+          <m:t>λ</m:t>
+        </m:r>
+      </m:oMath>
+      <w:r>
+        <w:rPr>
+          <w:rFonts w:ascii="Arial" w:eastAsiaTheme="minorEastAsia" w:hAnsi="Arial" w:cs="Arial"/>
+          <w:sz w:val="28"/>
+          <w:szCs w:val="28"/>
+          <w:u w:color="000000" w:themeColor="text1"/>
+        </w:rPr>
+        <w:t>. [Fig 18.]</w:t>
+      </w:r>
+    </w:p>
+    <w:p>
+      <w:pPr>
+        <w:rPr>
+          <w:rFonts w:ascii="Arial" w:eastAsiaTheme="minorEastAsia" w:hAnsi="Arial" w:cs="Arial"/>
+          <w:sz w:val="28"/>
+          <w:szCs w:val="28"/>
+          <w:u w:color="000000" w:themeColor="text1"/>
+        </w:rPr>
+      </w:pPr>
+      <w:r>
+        <w:rPr>
+          <w:rFonts w:ascii="Arial" w:eastAsiaTheme="minorEastAsia" w:hAnsi="Arial" w:cs="Arial"/>
+          <w:sz w:val="28"/>
+          <w:szCs w:val="28"/>
+          <w:u w:color="000000" w:themeColor="text1"/>
+        </w:rPr>
+        <w:t xml:space="preserve">From this we see that for </w:t>
+      </w:r>
+      <m:oMath>
+        <m:r>
+          <w:rPr>
+            <w:rFonts w:ascii="Cambria Math" w:eastAsiaTheme="minorEastAsia" w:hAnsi="Cambria Math" w:cs="Arial"/>
+            <w:sz w:val="28"/>
+            <w:szCs w:val="28"/>
+            <w:u w:color="000000" w:themeColor="text1"/>
+          </w:rPr>
+          <m:t>λ&gt;</m:t>
+        </m:r>
+        <m:sSup>
+          <m:sSupPr>
+            <m:ctrlPr>
+              <w:rPr>
+                <w:rFonts w:ascii="Cambria Math" w:eastAsiaTheme="minorEastAsia" w:hAnsi="Cambria Math" w:cs="Arial"/>
+                <w:i/>
+                <w:sz w:val="28"/>
+                <w:szCs w:val="28"/>
+                <w:u w:color="000000" w:themeColor="text1"/>
+              </w:rPr>
+            </m:ctrlPr>
+          </m:sSupPr>
+          <m:e>
+            <m:r>
+              <w:rPr>
+                <w:rFonts w:ascii="Cambria Math" w:eastAsiaTheme="minorEastAsia" w:hAnsi="Cambria Math" w:cs="Arial"/>
+                <w:sz w:val="28"/>
+                <w:szCs w:val="28"/>
+                <w:u w:color="000000" w:themeColor="text1"/>
+              </w:rPr>
+              <m:t>10</m:t>
+            </m:r>
+          </m:e>
+          <m:sup>
+            <m:r>
+              <w:rPr>
+                <w:rFonts w:ascii="Cambria Math" w:eastAsiaTheme="minorEastAsia" w:hAnsi="Cambria Math" w:cs="Arial"/>
+                <w:sz w:val="28"/>
+                <w:szCs w:val="28"/>
+                <w:u w:color="000000" w:themeColor="text1"/>
+              </w:rPr>
+              <m:t>-1</m:t>
+            </m:r>
+          </m:sup>
+        </m:sSup>
+      </m:oMath>
+      <w:r>
+        <w:rPr>
+          <w:rFonts w:ascii="Arial" w:eastAsiaTheme="minorEastAsia" w:hAnsi="Arial" w:cs="Arial"/>
+          <w:sz w:val="28"/>
+          <w:szCs w:val="28"/>
+          <w:u w:color="000000" w:themeColor="text1"/>
+        </w:rPr>
+        <w:t xml:space="preserve">, our model starts to underfit the data. The final polynomial using M=9 and </w:t>
+      </w:r>
+      <m:oMath>
+        <m:r>
+          <w:rPr>
+            <w:rFonts w:ascii="Cambria Math" w:eastAsiaTheme="minorEastAsia" w:hAnsi="Cambria Math" w:cs="Arial"/>
+            <w:sz w:val="28"/>
+            <w:szCs w:val="28"/>
+            <w:u w:color="000000" w:themeColor="text1"/>
+          </w:rPr>
+          <m:t>λ</m:t>
+        </m:r>
+      </m:oMath>
+      <w:r>
+        <w:rPr>
+          <w:rFonts w:ascii="Arial" w:eastAsiaTheme="minorEastAsia" w:hAnsi="Arial" w:cs="Arial"/>
+          <w:sz w:val="28"/>
+          <w:szCs w:val="28"/>
+          <w:u w:color="000000" w:themeColor="text1"/>
+        </w:rPr>
+        <w:t xml:space="preserve"> = </w:t>
+      </w:r>
+      <m:oMath>
+        <m:sSup>
+          <m:sSupPr>
+            <m:ctrlPr>
+              <w:rPr>
+                <w:rFonts w:ascii="Cambria Math" w:eastAsiaTheme="minorEastAsia" w:hAnsi="Cambria Math" w:cs="Arial"/>
+                <w:i/>
+                <w:sz w:val="28"/>
+                <w:szCs w:val="28"/>
+                <w:u w:color="000000" w:themeColor="text1"/>
+              </w:rPr>
+            </m:ctrlPr>
+          </m:sSupPr>
+          <m:e>
+            <m:r>
+              <w:rPr>
+                <w:rFonts w:ascii="Cambria Math" w:eastAsiaTheme="minorEastAsia" w:hAnsi="Cambria Math" w:cs="Arial"/>
+                <w:sz w:val="28"/>
+                <w:szCs w:val="28"/>
+                <w:u w:color="000000" w:themeColor="text1"/>
+              </w:rPr>
+              <m:t>10</m:t>
+            </m:r>
+          </m:e>
+          <m:sup>
+            <m:r>
+              <w:rPr>
+                <w:rFonts w:ascii="Cambria Math" w:eastAsiaTheme="minorEastAsia" w:hAnsi="Cambria Math" w:cs="Arial"/>
+                <w:sz w:val="28"/>
+                <w:szCs w:val="28"/>
+                <w:u w:color="000000" w:themeColor="text1"/>
+              </w:rPr>
+              <m:t>-1</m:t>
+            </m:r>
+          </m:sup>
+        </m:sSup>
+      </m:oMath>
+      <w:r>
+        <w:rPr>
+          <w:rFonts w:ascii="Arial" w:eastAsiaTheme="minorEastAsia" w:hAnsi="Arial" w:cs="Arial"/>
+          <w:sz w:val="28"/>
+          <w:szCs w:val="28"/>
+          <w:u w:color="000000" w:themeColor="text1"/>
+        </w:rPr>
+        <w:t xml:space="preserve"> is:</w:t>
+      </w:r>
+    </w:p>
+    <w:p>
+      <w:pPr>
+        <w:rPr>
+          <w:rFonts w:ascii="Arial" w:hAnsi="Arial" w:cs="Arial"/>
+          <w:sz w:val="28"/>
+          <w:szCs w:val="28"/>
+          <w:u w:color="000000" w:themeColor="text1"/>
+        </w:rPr>
+      </w:pPr>
+      <w:r>
+        <w:rPr>
+          <w:rFonts w:ascii="Arial" w:hAnsi="Arial" w:cs="Arial"/>
+          <w:sz w:val="28"/>
+          <w:szCs w:val="28"/>
+          <w:u w:color="000000" w:themeColor="text1"/>
+        </w:rPr>
+        <w:drawing>
+          <wp:inline distT="0" distB="0" distL="0" distR="0" wp14:anchorId="10A4FD45" wp14:editId="5A83A0A2">
+            <wp:extent cx="6751320" cy="1043940"/>
+            <wp:effectExtent l="0" t="0" r="0" b="3810"/>
+            <wp:docPr id="28" name="Picture 28"/>
+            <wp:cNvGraphicFramePr>
+              <a:graphicFrameLocks xmlns:a="http://schemas.openxmlformats.org/drawingml/2006/main" noChangeAspect="1"/>
+            </wp:cNvGraphicFramePr>
+            <a:graphic xmlns:a="http://schemas.openxmlformats.org/drawingml/2006/main">
+              <a:graphicData uri="http://schemas.openxmlformats.org/drawingml/2006/picture">
+                <pic:pic xmlns:pic="http://schemas.openxmlformats.org/drawingml/2006/picture">
+                  <pic:nvPicPr>
+                    <pic:cNvPr id="1" name=""/>
+                    <pic:cNvPicPr/>
+                  </pic:nvPicPr>
+                  <pic:blipFill>
+                    <a:blip r:embed="rId23"/>
+                    <a:stretch>
+                      <a:fillRect/>
+                    </a:stretch>
+                  </pic:blipFill>
+                  <pic:spPr>
+                    <a:xfrm>
+                      <a:off x="0" y="0"/>
+                      <a:ext cx="6751320" cy="1043940"/>
+                    </a:xfrm>
+                    <a:prstGeom prst="rect">
+                      <a:avLst/>
+                    </a:prstGeom>
+                  </pic:spPr>
+                </pic:pic>
+              </a:graphicData>
+            </a:graphic>
+          </wp:inline>
+        </w:drawing>
+      </w:r>
+    </w:p>
+    <w:p>
+      <w:pPr>
+        <w:rPr>
+          <w:rFonts w:ascii="Arial" w:hAnsi="Arial" w:cs="Arial"/>
+          <w:sz w:val="28"/>
+          <w:szCs w:val="28"/>
+          <w:u w:color="000000" w:themeColor="text1"/>
+        </w:rPr>
+      </w:pPr>
+      <w:r>
+        <w:rPr>
+          <w:rFonts w:ascii="Arial" w:hAnsi="Arial" w:cs="Arial"/>
+          <w:sz w:val="28"/>
+          <w:szCs w:val="28"/>
+          <w:u w:color="000000" w:themeColor="text1"/>
+        </w:rPr>
+        <w:t>The plot for the same can be seen in Fig 19.</w:t>
+      </w:r>
+    </w:p>
+    <w:p>
+      <w:pPr>
+        <w:rPr>
+          <w:rFonts w:ascii="Arial" w:hAnsi="Arial" w:cs="Arial"/>
+          <w:sz w:val="28"/>
+          <w:szCs w:val="28"/>
+          <w:u w:color="000000" w:themeColor="text1"/>
+        </w:rPr>
+      </w:pPr>
+      <w:r>
+        <w:rPr>
+          <w:rFonts w:ascii="Arial" w:hAnsi="Arial" w:cs="Arial"/>
+          <w:noProof/>
+          <w:sz w:val="28"/>
+          <w:szCs w:val="28"/>
+          <w:u w:color="000000" w:themeColor="text1"/>
+        </w:rPr>
+        <w:lastRenderedPageBreak/>
+        <w:drawing>
+          <wp:inline distT="0" distB="0" distL="0" distR="0" wp14:anchorId="3F3D0CB3" wp14:editId="7D38741B">
+            <wp:extent cx="2660015" cy="4857008"/>
+            <wp:effectExtent l="19050" t="19050" r="26035" b="20320"/>
+            <wp:docPr id="25" name="Picture 25"/>
+            <wp:cNvGraphicFramePr>
+              <a:graphicFrameLocks xmlns:a="http://schemas.openxmlformats.org/drawingml/2006/main" noChangeAspect="1"/>
+            </wp:cNvGraphicFramePr>
+            <a:graphic xmlns:a="http://schemas.openxmlformats.org/drawingml/2006/main">
+              <a:graphicData uri="http://schemas.openxmlformats.org/drawingml/2006/picture">
+                <pic:pic xmlns:pic="http://schemas.openxmlformats.org/drawingml/2006/picture">
+                  <pic:nvPicPr>
+                    <pic:cNvPr id="0" name="Picture 5"/>
+                    <pic:cNvPicPr>
+                      <a:picLocks noChangeAspect="1" noChangeArrowheads="1"/>
+                    </pic:cNvPicPr>
+                  </pic:nvPicPr>
+                  <pic:blipFill rotWithShape="1">
+                    <a:blip r:embed="rId24">
+                      <a:extLst>
+                        <a:ext uri="{28A0092B-C50C-407E-A947-70E740481C1C}">
+                          <a14:useLocalDpi xmlns:a14="http://schemas.microsoft.com/office/drawing/2010/main" val="0"/>
+                        </a:ext>
+                      </a:extLst>
+                    </a:blip>
+                    <a:srcRect b="49935"/>
+                    <a:stretch/>
+                  </pic:blipFill>
+                  <pic:spPr bwMode="auto">
+                    <a:xfrm>
+                      <a:off x="0" y="0"/>
+                      <a:ext cx="2660015" cy="4857008"/>
+                    </a:xfrm>
+                    <a:prstGeom prst="rect">
+                      <a:avLst/>
+                    </a:prstGeom>
+                    <a:noFill/>
+                    <a:ln>
+                      <a:solidFill>
+                        <a:schemeClr val="tx1"/>
+                      </a:solidFill>
+                    </a:ln>
+                    <a:extLst>
+                      <a:ext uri="{53640926-AAD7-44D8-BBD7-CCE9431645EC}">
+                        <a14:shadowObscured xmlns:a14="http://schemas.microsoft.com/office/drawing/2010/main"/>
+                      </a:ext>
+                    </a:extLst>
+                  </pic:spPr>
+                </pic:pic>
+              </a:graphicData>
+            </a:graphic>
+          </wp:inline>
+        </w:drawing>
+      </w:r>
+      <w:r>
+        <w:rPr>
+          <w:rFonts w:ascii="Arial" w:hAnsi="Arial" w:cs="Arial"/>
+          <w:sz w:val="28"/>
+          <w:szCs w:val="28"/>
+          <w:u w:color="000000" w:themeColor="text1"/>
+        </w:rPr>
+        <w:t xml:space="preserve">                      </w:t>
+      </w:r>
+      <w:r>
+        <w:rPr>
+          <w:rFonts w:ascii="Arial" w:hAnsi="Arial" w:cs="Arial"/>
+          <w:noProof/>
+          <w:sz w:val="28"/>
+          <w:szCs w:val="28"/>
+          <w:u w:color="000000" w:themeColor="text1"/>
+        </w:rPr>
+        <w:drawing>
+          <wp:inline distT="0" distB="0" distL="0" distR="0" wp14:anchorId="7FCE5A59" wp14:editId="02489CEA">
+            <wp:extent cx="2660015" cy="4844522"/>
+            <wp:effectExtent l="19050" t="19050" r="26035" b="13335"/>
+            <wp:docPr id="26" name="Picture 26"/>
+            <wp:cNvGraphicFramePr>
+              <a:graphicFrameLocks xmlns:a="http://schemas.openxmlformats.org/drawingml/2006/main" noChangeAspect="1"/>
+            </wp:cNvGraphicFramePr>
+            <a:graphic xmlns:a="http://schemas.openxmlformats.org/drawingml/2006/main">
+              <a:graphicData uri="http://schemas.openxmlformats.org/drawingml/2006/picture">
+                <pic:pic xmlns:pic="http://schemas.openxmlformats.org/drawingml/2006/picture">
+                  <pic:nvPicPr>
+                    <pic:cNvPr id="0" name="Picture 5"/>
+                    <pic:cNvPicPr>
+                      <a:picLocks noChangeAspect="1" noChangeArrowheads="1"/>
+                    </pic:cNvPicPr>
+                  </pic:nvPicPr>
+                  <pic:blipFill rotWithShape="1">
+                    <a:blip r:embed="rId24">
+                      <a:extLst>
+                        <a:ext uri="{28A0092B-C50C-407E-A947-70E740481C1C}">
+                          <a14:useLocalDpi xmlns:a14="http://schemas.microsoft.com/office/drawing/2010/main" val="0"/>
+                        </a:ext>
+                      </a:extLst>
+                    </a:blip>
+                    <a:srcRect t="50064"/>
+                    <a:stretch/>
+                  </pic:blipFill>
+                  <pic:spPr bwMode="auto">
+                    <a:xfrm>
+                      <a:off x="0" y="0"/>
+                      <a:ext cx="2660015" cy="4844522"/>
+                    </a:xfrm>
+                    <a:prstGeom prst="rect">
+                      <a:avLst/>
+                    </a:prstGeom>
+                    <a:noFill/>
+                    <a:ln>
+                      <a:solidFill>
+                        <a:schemeClr val="tx1"/>
+                      </a:solidFill>
+                    </a:ln>
+                    <a:extLst>
+                      <a:ext uri="{53640926-AAD7-44D8-BBD7-CCE9431645EC}">
+                        <a14:shadowObscured xmlns:a14="http://schemas.microsoft.com/office/drawing/2010/main"/>
+                      </a:ext>
+                    </a:extLst>
+                  </pic:spPr>
+                </pic:pic>
+              </a:graphicData>
+            </a:graphic>
+          </wp:inline>
+        </w:drawing>
+      </w:r>
+      <w:r>
+        <w:rPr>
+          <w:rFonts w:ascii="Arial" w:hAnsi="Arial" w:cs="Arial"/>
+          <w:sz w:val="28"/>
+          <w:szCs w:val="28"/>
+          <w:u w:color="000000" w:themeColor="text1"/>
+        </w:rPr>
+        <w:br/>
+        <w:t>Fig 17.a</w:t>
+      </w:r>
+      <w:r>
+        <w:rPr>
+          <w:rFonts w:ascii="Arial" w:hAnsi="Arial" w:cs="Arial"/>
+          <w:sz w:val="28"/>
+          <w:szCs w:val="28"/>
+          <w:u w:color="000000" w:themeColor="text1"/>
+        </w:rPr>
+        <w:tab/>
+      </w:r>
+      <w:r>
+        <w:rPr>
+          <w:rFonts w:ascii="Arial" w:hAnsi="Arial" w:cs="Arial"/>
+          <w:sz w:val="28"/>
+          <w:szCs w:val="28"/>
+          <w:u w:color="000000" w:themeColor="text1"/>
+        </w:rPr>
+        <w:tab/>
+      </w:r>
+      <w:r>
+        <w:rPr>
+          <w:rFonts w:ascii="Arial" w:hAnsi="Arial" w:cs="Arial"/>
+          <w:sz w:val="28"/>
+          <w:szCs w:val="28"/>
+          <w:u w:color="000000" w:themeColor="text1"/>
+        </w:rPr>
+        <w:tab/>
+      </w:r>
+      <w:r>
+        <w:rPr>
+          <w:rFonts w:ascii="Arial" w:hAnsi="Arial" w:cs="Arial"/>
+          <w:sz w:val="28"/>
+          <w:szCs w:val="28"/>
+          <w:u w:color="000000" w:themeColor="text1"/>
+        </w:rPr>
+        <w:tab/>
+      </w:r>
+      <w:r>
+        <w:rPr>
+          <w:rFonts w:ascii="Arial" w:hAnsi="Arial" w:cs="Arial"/>
+          <w:sz w:val="28"/>
+          <w:szCs w:val="28"/>
+          <w:u w:color="000000" w:themeColor="text1"/>
+        </w:rPr>
+        <w:tab/>
+      </w:r>
+      <w:r>
+        <w:rPr>
+          <w:rFonts w:ascii="Arial" w:hAnsi="Arial" w:cs="Arial"/>
+          <w:sz w:val="28"/>
+          <w:szCs w:val="28"/>
+          <w:u w:color="000000" w:themeColor="text1"/>
+        </w:rPr>
+        <w:tab/>
+      </w:r>
+      <w:r>
+        <w:rPr>
+          <w:rFonts w:ascii="Arial" w:hAnsi="Arial" w:cs="Arial"/>
+          <w:sz w:val="28"/>
+          <w:szCs w:val="28"/>
+          <w:u w:color="000000" w:themeColor="text1"/>
+        </w:rPr>
+        <w:tab/>
+        <w:t xml:space="preserve">   Fig 17.b</w:t>
+      </w:r>
+      <w:r>
+        <w:rPr>
+          <w:rFonts w:ascii="Arial" w:hAnsi="Arial" w:cs="Arial"/>
+          <w:sz w:val="28"/>
+          <w:szCs w:val="28"/>
+          <w:u w:color="000000" w:themeColor="text1"/>
+        </w:rPr>
+        <w:br/>
+        <w:t>y axis depicts the MSE error and x axis shows the different values of m. Blue line is for training dataset while the red line is for testing dataset</w:t>
+      </w:r>
+    </w:p>
+    <w:p>
+      <w:pPr>
+        <w:rPr>
+          <w:rFonts w:ascii="Arial" w:hAnsi="Arial" w:cs="Arial"/>
+          <w:sz w:val="28"/>
+          <w:szCs w:val="28"/>
+          <w:u w:color="000000" w:themeColor="text1"/>
+        </w:rPr>
+      </w:pPr>
+      <w:r>
+        <w:rPr>
+          <w:rFonts w:ascii="Arial" w:hAnsi="Arial" w:cs="Arial"/>
+          <w:noProof/>
+          <w:sz w:val="28"/>
+          <w:szCs w:val="28"/>
+          <w:u w:color="000000" w:themeColor="text1"/>
+        </w:rPr>
+        <w:drawing>
+          <wp:inline distT="0" distB="0" distL="0" distR="0" wp14:anchorId="75549714" wp14:editId="5029B5CE">
+            <wp:extent cx="4497026" cy="3116036"/>
+            <wp:effectExtent l="19050" t="19050" r="18415" b="27305"/>
+            <wp:docPr id="27" name="Picture 27"/>
+            <wp:cNvGraphicFramePr>
+              <a:graphicFrameLocks xmlns:a="http://schemas.openxmlformats.org/drawingml/2006/main" noChangeAspect="1"/>
+            </wp:cNvGraphicFramePr>
+            <a:graphic xmlns:a="http://schemas.openxmlformats.org/drawingml/2006/main">
+              <a:graphicData uri="http://schemas.openxmlformats.org/drawingml/2006/picture">
+                <pic:pic xmlns:pic="http://schemas.openxmlformats.org/drawingml/2006/picture">
+                  <pic:nvPicPr>
+                    <pic:cNvPr id="0" name="Picture 7"/>
+                    <pic:cNvPicPr>
+                      <a:picLocks noChangeAspect="1" noChangeArrowheads="1"/>
+                    </pic:cNvPicPr>
+                  </pic:nvPicPr>
+                  <pic:blipFill>
+                    <a:blip r:embed="rId25">
+                      <a:extLst>
+                        <a:ext uri="{28A0092B-C50C-407E-A947-70E740481C1C}">
+                          <a14:useLocalDpi xmlns:a14="http://schemas.microsoft.com/office/drawing/2010/main" val="0"/>
+                        </a:ext>
+                      </a:extLst>
+                    </a:blip>
+                    <a:srcRect/>
+                    <a:stretch>
+                      <a:fillRect/>
+                    </a:stretch>
+                  </pic:blipFill>
+                  <pic:spPr bwMode="auto">
+                    <a:xfrm>
+                      <a:off x="0" y="0"/>
+                      <a:ext cx="4501046" cy="3118821"/>
+                    </a:xfrm>
+                    <a:prstGeom prst="rect">
+                      <a:avLst/>
+                    </a:prstGeom>
+                    <a:noFill/>
+                    <a:ln>
+                      <a:solidFill>
+                        <a:schemeClr val="tx1"/>
+                      </a:solidFill>
+                    </a:ln>
+                  </pic:spPr>
+                </pic:pic>
+              </a:graphicData>
+            </a:graphic>
+          </wp:inline>
+        </w:drawing>
+      </w:r>
+      <w:r>
+        <w:rPr>
+          <w:rFonts w:ascii="Arial" w:hAnsi="Arial" w:cs="Arial"/>
+          <w:sz w:val="28"/>
+          <w:szCs w:val="28"/>
+          <w:u w:color="000000" w:themeColor="text1"/>
+        </w:rPr>
+        <w:br/>
+        <w:t>Fig 18.</w:t>
+      </w:r>
+    </w:p>
+    <w:p>
+      <w:pPr>
+        <w:rPr>
+          <w:rFonts w:ascii="Arial" w:eastAsiaTheme="minorEastAsia" w:hAnsi="Arial" w:cs="Arial"/>
+          <w:sz w:val="26"/>
+          <w:szCs w:val="26"/>
+          <w:u w:color="000000" w:themeColor="text1"/>
+        </w:rPr>
+      </w:pPr>
+      <w:r>
+        <w:rPr>
+          <w:rFonts w:ascii="Arial" w:eastAsiaTheme="minorEastAsia" w:hAnsi="Arial" w:cs="Arial"/>
+          <w:noProof/>
+          <w:sz w:val="26"/>
+          <w:szCs w:val="26"/>
+          <w:u w:color="000000" w:themeColor="text1"/>
+        </w:rPr>
+        <w:lastRenderedPageBreak/>
+        <w:drawing>
+          <wp:inline distT="0" distB="0" distL="0" distR="0" wp14:anchorId="2E83776A" wp14:editId="0CF157A0">
+            <wp:extent cx="4148868" cy="2929633"/>
+            <wp:effectExtent l="19050" t="19050" r="23495" b="23495"/>
+            <wp:docPr id="29" name="Picture 29"/>
+            <wp:cNvGraphicFramePr>
+              <a:graphicFrameLocks xmlns:a="http://schemas.openxmlformats.org/drawingml/2006/main" noChangeAspect="1"/>
+            </wp:cNvGraphicFramePr>
+            <a:graphic xmlns:a="http://schemas.openxmlformats.org/drawingml/2006/main">
+              <a:graphicData uri="http://schemas.openxmlformats.org/drawingml/2006/picture">
+                <pic:pic xmlns:pic="http://schemas.openxmlformats.org/drawingml/2006/picture">
+                  <pic:nvPicPr>
+                    <pic:cNvPr id="0" name="Picture 9"/>
+                    <pic:cNvPicPr>
+                      <a:picLocks noChangeAspect="1" noChangeArrowheads="1"/>
+                    </pic:cNvPicPr>
+                  </pic:nvPicPr>
+                  <pic:blipFill>
+                    <a:blip r:embed="rId26">
+                      <a:extLst>
+                        <a:ext uri="{28A0092B-C50C-407E-A947-70E740481C1C}">
+                          <a14:useLocalDpi xmlns:a14="http://schemas.microsoft.com/office/drawing/2010/main" val="0"/>
+                        </a:ext>
+                      </a:extLst>
+                    </a:blip>
+                    <a:srcRect/>
+                    <a:stretch>
+                      <a:fillRect/>
+                    </a:stretch>
+                  </pic:blipFill>
+                  <pic:spPr bwMode="auto">
+                    <a:xfrm>
+                      <a:off x="0" y="0"/>
+                      <a:ext cx="4154495" cy="2933607"/>
+                    </a:xfrm>
+                    <a:prstGeom prst="rect">
+                      <a:avLst/>
+                    </a:prstGeom>
+                    <a:noFill/>
+                    <a:ln>
+                      <a:solidFill>
+                        <a:schemeClr val="tx1"/>
+                      </a:solidFill>
+                    </a:ln>
+                  </pic:spPr>
+                </pic:pic>
+              </a:graphicData>
+            </a:graphic>
+          </wp:inline>
+        </w:drawing>
+      </w:r>
+      <w:r>
+        <w:rPr>
+          <w:rFonts w:ascii="Arial" w:eastAsiaTheme="minorEastAsia" w:hAnsi="Arial" w:cs="Arial"/>
+          <w:sz w:val="26"/>
+          <w:szCs w:val="26"/>
+          <w:u w:color="000000" w:themeColor="text1"/>
+        </w:rPr>
+        <w:t xml:space="preserve"> </w:t>
+      </w:r>
+      <w:r>
+        <w:rPr>
+          <w:rFonts w:ascii="Arial" w:eastAsiaTheme="minorEastAsia" w:hAnsi="Arial" w:cs="Arial"/>
+          <w:sz w:val="26"/>
+          <w:szCs w:val="26"/>
+          <w:u w:color="000000" w:themeColor="text1"/>
+        </w:rPr>
+        <w:br/>
+        <w:t>Fig. 19. Red dots are predicted positions and the blue dots are from the given data</w:t>
+      </w:r>
+    </w:p>
+    <w:p>
+      <w:pPr>
+        <w:rPr>
+          <w:rFonts w:ascii="Arial" w:eastAsiaTheme="minorEastAsia" w:hAnsi="Arial" w:cs="Arial"/>
+          <w:sz w:val="26"/>
+          <w:szCs w:val="26"/>
+          <w:u w:color="000000" w:themeColor="text1"/>
+        </w:rPr>
+      </w:pPr>
+      <w:r>
+        <w:rPr>
+          <w:rFonts w:ascii="Arial" w:eastAsiaTheme="minorEastAsia" w:hAnsi="Arial" w:cs="Arial"/>
+          <w:sz w:val="26"/>
+          <w:szCs w:val="26"/>
+          <w:u w:color="000000" w:themeColor="text1"/>
+        </w:rPr>
+        <w:t>The corresponding plot for test set is:</w:t>
+      </w:r>
+    </w:p>
+    <w:p>
+      <w:pPr>
+        <w:rPr>
+          <w:rFonts w:ascii="Arial" w:eastAsiaTheme="minorEastAsia" w:hAnsi="Arial" w:cs="Arial"/>
+          <w:sz w:val="26"/>
+          <w:szCs w:val="26"/>
+          <w:u w:color="000000" w:themeColor="text1"/>
+        </w:rPr>
+      </w:pPr>
+      <w:r>
+        <w:rPr>
+          <w:rFonts w:ascii="Arial" w:eastAsiaTheme="minorEastAsia" w:hAnsi="Arial" w:cs="Arial"/>
+          <w:noProof/>
+          <w:sz w:val="26"/>
+          <w:szCs w:val="26"/>
+          <w:u w:color="000000" w:themeColor="text1"/>
+        </w:rPr>
+        <w:drawing>
+          <wp:inline distT="0" distB="0" distL="0" distR="0" wp14:anchorId="6E097550" wp14:editId="1DCC2918">
+            <wp:extent cx="4522127" cy="3179906"/>
+            <wp:effectExtent l="19050" t="19050" r="12065" b="20955"/>
+            <wp:docPr id="30" name="Picture 30"/>
+            <wp:cNvGraphicFramePr>
+              <a:graphicFrameLocks xmlns:a="http://schemas.openxmlformats.org/drawingml/2006/main" noChangeAspect="1"/>
+            </wp:cNvGraphicFramePr>
+            <a:graphic xmlns:a="http://schemas.openxmlformats.org/drawingml/2006/main">
+              <a:graphicData uri="http://schemas.openxmlformats.org/drawingml/2006/picture">
+                <pic:pic xmlns:pic="http://schemas.openxmlformats.org/drawingml/2006/picture">
+                  <pic:nvPicPr>
+                    <pic:cNvPr id="0" name="Picture 11"/>
+                    <pic:cNvPicPr>
+                      <a:picLocks noChangeAspect="1" noChangeArrowheads="1"/>
+                    </pic:cNvPicPr>
+                  </pic:nvPicPr>
+                  <pic:blipFill>
+                    <a:blip r:embed="rId27">
+                      <a:extLst>
+                        <a:ext uri="{28A0092B-C50C-407E-A947-70E740481C1C}">
+                          <a14:useLocalDpi xmlns:a14="http://schemas.microsoft.com/office/drawing/2010/main" val="0"/>
+                        </a:ext>
+                      </a:extLst>
+                    </a:blip>
+                    <a:srcRect/>
+                    <a:stretch>
+                      <a:fillRect/>
+                    </a:stretch>
+                  </pic:blipFill>
+                  <pic:spPr bwMode="auto">
+                    <a:xfrm>
+                      <a:off x="0" y="0"/>
+                      <a:ext cx="4531056" cy="3186185"/>
+                    </a:xfrm>
+                    <a:prstGeom prst="rect">
+                      <a:avLst/>
+                    </a:prstGeom>
+                    <a:noFill/>
+                    <a:ln>
+                      <a:solidFill>
+                        <a:schemeClr val="tx1"/>
+                      </a:solidFill>
+                    </a:ln>
+                  </pic:spPr>
+                </pic:pic>
+              </a:graphicData>
+            </a:graphic>
+          </wp:inline>
+        </w:drawing>
+      </w:r>
+    </w:p>
+    <w:p>
+      <w:pPr>
+        <w:rPr>
+          <w:rFonts w:ascii="Arial" w:eastAsiaTheme="minorEastAsia" w:hAnsi="Arial" w:cs="Arial"/>
+          <w:sz w:val="26"/>
+          <w:szCs w:val="26"/>
+          <w:u w:color="000000" w:themeColor="text1"/>
+        </w:rPr>
+      </w:pPr>
+      <w:r>
+        <w:rPr>
+          <w:rFonts w:ascii="Arial" w:eastAsiaTheme="minorEastAsia" w:hAnsi="Arial" w:cs="Arial"/>
+          <w:sz w:val="26"/>
+          <w:szCs w:val="26"/>
+          <w:u w:color="000000" w:themeColor="text1"/>
+        </w:rPr>
+        <w:t>Since the predictions are not far from the point, we can say that the model is not overfitting.</w:t>
+      </w:r>
+    </w:p>
+    <w:p>
+      <w:pPr>
+        <w:rPr>
+          <w:rFonts w:ascii="Arial" w:eastAsiaTheme="minorEastAsia" w:hAnsi="Arial" w:cs="Arial"/>
+          <w:sz w:val="26"/>
+          <w:szCs w:val="26"/>
+          <w:u w:color="000000" w:themeColor="text1"/>
+        </w:rPr>
+      </w:pPr>
+    </w:p>
+    <w:p>
+      <w:pPr>
+        <w:rPr>
+          <w:rFonts w:ascii="Bahnschrift" w:hAnsi="Bahnschrift"/>
+          <w:sz w:val="38"/>
+          <w:szCs w:val="38"/>
+          <w:u w:color="000000" w:themeColor="text1"/>
+        </w:rPr>
+      </w:pPr>
+      <w:r>
+        <w:rPr>
+          <w:rFonts w:ascii="Bahnschrift" w:hAnsi="Bahnschrift"/>
+          <w:sz w:val="38"/>
+          <w:szCs w:val="38"/>
+          <w:u w:color="000000" w:themeColor="text1"/>
+        </w:rPr>
+        <w:t>Noise Estimate</w:t>
+      </w:r>
+      <w:r>
+        <w:rPr>
+          <w:rFonts w:ascii="Bahnschrift" w:hAnsi="Bahnschrift"/>
+          <w:sz w:val="38"/>
+          <w:szCs w:val="38"/>
+          <w:u w:color="000000" w:themeColor="text1"/>
+        </w:rPr>
+        <w:t>:</w:t>
+      </w:r>
+    </w:p>
+    <w:p>
+      <w:pPr>
+        <w:rPr>
+          <w:rFonts w:ascii="Arial" w:eastAsiaTheme="minorEastAsia" w:hAnsi="Arial" w:cs="Arial"/>
+          <w:sz w:val="26"/>
+          <w:szCs w:val="26"/>
+          <w:u w:color="000000" w:themeColor="text1"/>
+        </w:rPr>
+      </w:pPr>
+      <w:r>
+        <w:rPr>
+          <w:rFonts w:ascii="Arial" w:eastAsiaTheme="minorEastAsia" w:hAnsi="Arial" w:cs="Arial"/>
+          <w:sz w:val="26"/>
+          <w:szCs w:val="26"/>
+          <w:u w:color="000000" w:themeColor="text1"/>
+        </w:rPr>
+        <w:t>fff</w:t>
+      </w:r>
+    </w:p>
+    <w:p>
+      <w:pPr>
+        <w:rPr>
+          <w:rFonts w:ascii="Arial" w:eastAsiaTheme="minorEastAsia" w:hAnsi="Arial" w:cs="Arial"/>
+          <w:sz w:val="26"/>
+          <w:szCs w:val="26"/>
+          <w:u w:color="000000" w:themeColor="text1"/>
+        </w:rPr>
+      </w:pPr>
+      <w:r>
+        <w:rPr>
+          <w:rFonts w:ascii="Arial" w:eastAsiaTheme="minorEastAsia" w:hAnsi="Arial" w:cs="Arial"/>
+          <w:sz w:val="26"/>
+          <w:szCs w:val="26"/>
+          <w:u w:color="000000" w:themeColor="text1"/>
+        </w:rPr>
+        <w:br w:type="page"/>
+      </w:r>
+    </w:p>
+    <w:p>
+      <w:pPr>
+        <w:rPr>
+          <w:rFonts w:ascii="Bahnschrift" w:hAnsi="Bahnschrift"/>
+          <w:b/>
+          <w:bCs/>
+          <w:sz w:val="44"/>
+          <w:szCs w:val="44"/>
+          <w:u w:val="single" w:color="000000" w:themeColor="text1"/>
+        </w:rPr>
+      </w:pPr>
+      <w:r>
+        <w:rPr>
+          <w:rFonts w:ascii="Bahnschrift" w:hAnsi="Bahnschrift"/>
+          <w:b/>
+          <w:bCs/>
+          <w:sz w:val="44"/>
+          <w:szCs w:val="44"/>
+          <w:u w:val="single" w:color="000000" w:themeColor="text1"/>
+        </w:rPr>
+        <w:lastRenderedPageBreak/>
+        <w:t xml:space="preserve">Part </w:t>
+      </w:r>
+      <w:r>
+        <w:rPr>
+          <w:rFonts w:ascii="Bahnschrift" w:hAnsi="Bahnschrift"/>
+          <w:b/>
+          <w:bCs/>
+          <w:sz w:val="44"/>
+          <w:szCs w:val="44"/>
+          <w:u w:val="single" w:color="000000" w:themeColor="text1"/>
+        </w:rPr>
+        <w:t>2</w:t>
+      </w:r>
+    </w:p>
+    <w:p>
+      <w:pPr>
+        <w:rPr>
+          <w:rFonts w:ascii="Arial" w:eastAsiaTheme="minorEastAsia" w:hAnsi="Arial" w:cs="Arial"/>
+          <w:sz w:val="26"/>
+          <w:szCs w:val="26"/>
+          <w:u w:color="000000" w:themeColor="text1"/>
+        </w:rPr>
+      </w:pPr>
+      <w:r>
+        <w:rPr>
+          <w:rFonts w:ascii="Arial" w:eastAsiaTheme="minorEastAsia" w:hAnsi="Arial" w:cs="Arial"/>
+          <w:sz w:val="26"/>
+          <w:szCs w:val="26"/>
+          <w:u w:color="000000" w:themeColor="text1"/>
+        </w:rPr>
+        <w:t>My first submission to the leaderboard, was well before looking at the data. I simply took the data, added some degrees to all of it and put it up checking the least error. It gave me a decent score, but it was not something fancy that I should discuss here (Even if I am not able to reproduce the results)</w:t>
+      </w:r>
+    </w:p>
+    <w:p>
+      <w:pPr>
+        <w:rPr>
+          <w:rFonts w:ascii="Arial" w:eastAsiaTheme="minorEastAsia" w:hAnsi="Arial" w:cs="Arial"/>
+          <w:sz w:val="26"/>
+          <w:szCs w:val="26"/>
+          <w:u w:color="000000" w:themeColor="text1"/>
+        </w:rPr>
+      </w:pPr>
+      <w:r>
+        <w:rPr>
+          <w:rFonts w:ascii="Arial" w:eastAsiaTheme="minorEastAsia" w:hAnsi="Arial" w:cs="Arial"/>
+          <w:sz w:val="26"/>
+          <w:szCs w:val="26"/>
+          <w:u w:color="000000" w:themeColor="text1"/>
+        </w:rPr>
+        <w:t>The first thing that I did, before having a look at the data, was convert the discrete points of data and month as one single continuous point by min-max normalizing the date and month and adding the two values (Let’s call this new value dime). After that, I tried a bunch of different models with dime and year, and their various exponentials, all of which gave me error to the north of 30. Clearly, I was overcomplicating matters as earlier, my basic submission fetched me good score. (All this is backed by the code that I submitted</w:t>
+      </w:r>
+      <w:r>
+        <w:rPr>
+          <w:rFonts w:ascii="Arial" w:eastAsiaTheme="minorEastAsia" w:hAnsi="Arial" w:cs="Arial"/>
+          <w:sz w:val="26"/>
+          <w:szCs w:val="26"/>
+          <w:u w:color="000000" w:themeColor="text1"/>
+        </w:rPr>
+        <w:t>. This is why I have not provided plots for these, as they can be checked in the python script and is pretty much useless</w:t>
+      </w:r>
+      <w:r>
+        <w:rPr>
+          <w:rFonts w:ascii="Arial" w:eastAsiaTheme="minorEastAsia" w:hAnsi="Arial" w:cs="Arial"/>
+          <w:sz w:val="26"/>
+          <w:szCs w:val="26"/>
+          <w:u w:color="000000" w:themeColor="text1"/>
+        </w:rPr>
+        <w:t>)</w:t>
+      </w:r>
+    </w:p>
+    <w:p>
+      <w:pPr>
+        <w:rPr>
+          <w:rFonts w:ascii="Arial" w:eastAsiaTheme="minorEastAsia" w:hAnsi="Arial" w:cs="Arial"/>
+          <w:sz w:val="26"/>
+          <w:szCs w:val="26"/>
+          <w:u w:color="000000" w:themeColor="text1"/>
+        </w:rPr>
+      </w:pPr>
+      <w:r>
+        <w:rPr>
+          <w:rFonts w:ascii="Arial" w:eastAsiaTheme="minorEastAsia" w:hAnsi="Arial" w:cs="Arial"/>
+          <w:sz w:val="26"/>
+          <w:szCs w:val="26"/>
+          <w:u w:color="000000" w:themeColor="text1"/>
+        </w:rPr>
+        <w:t>Then, I plot the given data on excel, to find this:</w:t>
+      </w:r>
+    </w:p>
+    <w:p>
+      <w:pPr>
+        <w:rPr>
+          <w:rFonts w:ascii="Arial" w:eastAsiaTheme="minorEastAsia" w:hAnsi="Arial" w:cs="Arial"/>
+          <w:sz w:val="26"/>
+          <w:szCs w:val="26"/>
+          <w:u w:color="000000" w:themeColor="text1"/>
+        </w:rPr>
+      </w:pPr>
+      <w:r>
+        <w:rPr>
+          <w:noProof/>
+        </w:rPr>
+        <w:drawing>
+          <wp:inline distT="0" distB="0" distL="0" distR="0" wp14:anchorId="684EAD2B" wp14:editId="5CAA9C7A">
+            <wp:extent cx="5162550" cy="3214688"/>
+            <wp:effectExtent l="0" t="0" r="0" b="5080"/>
+            <wp:docPr id="31" name="Chart 31">
+              <a:extLst xmlns:a="http://schemas.openxmlformats.org/drawingml/2006/main">
+                <a:ext uri="{FF2B5EF4-FFF2-40B4-BE49-F238E27FC236}">
+                  <a16:creationId xmlns:a16="http://schemas.microsoft.com/office/drawing/2014/main" id="{DC576A01-C4F3-40BC-906E-2324D083DC0D}"/>
+                </a:ext>
+              </a:extLst>
+            </wp:docPr>
+            <wp:cNvGraphicFramePr/>
+            <a:graphic xmlns:a="http://schemas.openxmlformats.org/drawingml/2006/main">
+              <a:graphicData uri="http://schemas.openxmlformats.org/drawingml/2006/chart">
+                <c:chart xmlns:c="http://schemas.openxmlformats.org/drawingml/2006/chart" xmlns:r="http://schemas.openxmlformats.org/officeDocument/2006/relationships" r:id="rId28"/>
+              </a:graphicData>
+            </a:graphic>
+          </wp:inline>
+        </w:drawing>
+      </w:r>
+    </w:p>
+    <w:p>
+      <w:pPr>
+        <w:rPr>
+          <w:rFonts w:ascii="Arial" w:eastAsiaTheme="minorEastAsia" w:hAnsi="Arial" w:cs="Arial"/>
+          <w:sz w:val="26"/>
+          <w:szCs w:val="26"/>
+          <w:u w:color="000000" w:themeColor="text1"/>
+        </w:rPr>
+      </w:pPr>
+      <w:r>
+        <w:rPr>
+          <w:rFonts w:ascii="Arial" w:eastAsiaTheme="minorEastAsia" w:hAnsi="Arial" w:cs="Arial"/>
+          <w:sz w:val="26"/>
+          <w:szCs w:val="26"/>
+          <w:u w:color="000000" w:themeColor="text1"/>
+        </w:rPr>
+        <w:t>There are 3 things that one can infer from this procedure.</w:t>
+      </w:r>
+      <w:r>
+        <w:rPr>
+          <w:rFonts w:ascii="Arial" w:eastAsiaTheme="minorEastAsia" w:hAnsi="Arial" w:cs="Arial"/>
+          <w:sz w:val="26"/>
+          <w:szCs w:val="26"/>
+          <w:u w:color="000000" w:themeColor="text1"/>
+        </w:rPr>
+        <w:br/>
+        <w:t>1. My excel skills need a little work</w:t>
+      </w:r>
+      <w:r>
+        <w:rPr>
+          <w:rFonts w:ascii="Arial" w:eastAsiaTheme="minorEastAsia" w:hAnsi="Arial" w:cs="Arial"/>
+          <w:sz w:val="26"/>
+          <w:szCs w:val="26"/>
+          <w:u w:color="000000" w:themeColor="text1"/>
+        </w:rPr>
+        <w:br/>
+        <w:t>2. All the dates were 1</w:t>
+      </w:r>
+      <w:r>
+        <w:rPr>
+          <w:rFonts w:ascii="Arial" w:eastAsiaTheme="minorEastAsia" w:hAnsi="Arial" w:cs="Arial"/>
+          <w:sz w:val="26"/>
+          <w:szCs w:val="26"/>
+          <w:u w:color="000000" w:themeColor="text1"/>
+          <w:vertAlign w:val="superscript"/>
+        </w:rPr>
+        <w:t>st</w:t>
+      </w:r>
+      <w:r>
+        <w:rPr>
+          <w:rFonts w:ascii="Arial" w:eastAsiaTheme="minorEastAsia" w:hAnsi="Arial" w:cs="Arial"/>
+          <w:sz w:val="26"/>
+          <w:szCs w:val="26"/>
+          <w:u w:color="000000" w:themeColor="text1"/>
+        </w:rPr>
+        <w:t xml:space="preserve"> date of a month of some year, and will thus have no bearing on the final values. i.e., these can be discarded, thus reducing the given parameters to month and year, and simplifying our model</w:t>
+      </w:r>
+      <w:r>
+        <w:rPr>
+          <w:rFonts w:ascii="Arial" w:eastAsiaTheme="minorEastAsia" w:hAnsi="Arial" w:cs="Arial"/>
+          <w:sz w:val="26"/>
+          <w:szCs w:val="26"/>
+          <w:u w:color="000000" w:themeColor="text1"/>
+        </w:rPr>
+        <w:br/>
+        <w:t>3. Lastly, we see that the model is repeating similar trends in a periodic manner and upon further investigation, I found that the model was periodic in terms of year</w:t>
+      </w:r>
+    </w:p>
+    <w:p>
+      <w:pPr>
+        <w:rPr>
+          <w:rFonts w:ascii="Arial" w:eastAsiaTheme="minorEastAsia" w:hAnsi="Arial" w:cs="Arial"/>
+          <w:sz w:val="26"/>
+          <w:szCs w:val="26"/>
+          <w:u w:color="000000" w:themeColor="text1"/>
+        </w:rPr>
+      </w:pPr>
+      <w:r>
+        <w:rPr>
+          <w:rFonts w:ascii="Arial" w:eastAsiaTheme="minorEastAsia" w:hAnsi="Arial" w:cs="Arial"/>
+          <w:sz w:val="26"/>
+          <w:szCs w:val="26"/>
+          <w:u w:color="000000" w:themeColor="text1"/>
+        </w:rPr>
+        <w:t>At this point, I was guessing it was data of avg sales per million or some other value for something sold more in summers, but given the negative values, it could simply be avg temperature on a particular day, which would explain the trend</w:t>
+      </w:r>
+    </w:p>
+    <w:p>
+      <w:pPr>
+        <w:rPr>
+          <w:rFonts w:ascii="Arial" w:eastAsiaTheme="minorEastAsia" w:hAnsi="Arial" w:cs="Arial"/>
+          <w:sz w:val="26"/>
+          <w:szCs w:val="26"/>
+          <w:u w:color="000000" w:themeColor="text1"/>
+        </w:rPr>
+      </w:pPr>
+      <w:r>
+        <w:rPr>
+          <w:rFonts w:ascii="Arial" w:eastAsiaTheme="minorEastAsia" w:hAnsi="Arial" w:cs="Arial"/>
+          <w:sz w:val="26"/>
+          <w:szCs w:val="26"/>
+          <w:u w:color="000000" w:themeColor="text1"/>
+        </w:rPr>
+        <w:t>Nonetheless, I knew what I had to do. Beautify the data by splitting id to month and year, treat them as separate values because their multiplication would</w:t>
+      </w:r>
+      <w:r>
+        <w:rPr>
+          <w:rFonts w:ascii="Arial" w:eastAsiaTheme="minorEastAsia" w:hAnsi="Arial" w:cs="Arial"/>
+          <w:sz w:val="26"/>
+          <w:szCs w:val="26"/>
+          <w:u w:color="000000" w:themeColor="text1"/>
+        </w:rPr>
+        <w:t xml:space="preserve"> make no sense as they </w:t>
+      </w:r>
+      <w:r>
+        <w:rPr>
+          <w:rFonts w:ascii="Arial" w:eastAsiaTheme="minorEastAsia" w:hAnsi="Arial" w:cs="Arial"/>
+          <w:sz w:val="26"/>
+          <w:szCs w:val="26"/>
+          <w:u w:color="000000" w:themeColor="text1"/>
+        </w:rPr>
+        <w:lastRenderedPageBreak/>
+        <w:t>seem pretty independent and also, we can apply our prior here that years and months are not correlated.</w:t>
+      </w:r>
+    </w:p>
+    <w:p>
+      <w:pPr>
+        <w:rPr>
+          <w:rFonts w:ascii="Arial" w:eastAsiaTheme="minorEastAsia" w:hAnsi="Arial" w:cs="Arial"/>
+          <w:sz w:val="26"/>
+          <w:szCs w:val="26"/>
+          <w:u w:color="000000" w:themeColor="text1"/>
+        </w:rPr>
+      </w:pPr>
+      <w:r>
+        <w:rPr>
+          <w:rFonts w:ascii="Arial" w:eastAsiaTheme="minorEastAsia" w:hAnsi="Arial" w:cs="Arial"/>
+          <w:sz w:val="26"/>
+          <w:szCs w:val="26"/>
+          <w:u w:color="000000" w:themeColor="text1"/>
+        </w:rPr>
+        <w:t>Finally, due to the lack of bigger dataset, I decided to go with the Moore-Penrose pseudoinverse method of finding my parameters, because my previous analysis showed that it gave better solutions in lesser time for fewer data points (and also because we were only allowed to use linear regression here)</w:t>
+      </w:r>
+    </w:p>
+    <w:p>
+      <w:pPr>
+        <w:rPr>
+          <w:rFonts w:ascii="Arial" w:eastAsiaTheme="minorEastAsia" w:hAnsi="Arial" w:cs="Arial"/>
+          <w:sz w:val="26"/>
+          <w:szCs w:val="26"/>
+          <w:u w:color="000000" w:themeColor="text1"/>
+        </w:rPr>
+      </w:pPr>
+      <w:r>
+        <w:rPr>
+          <w:rFonts w:ascii="Arial" w:eastAsiaTheme="minorEastAsia" w:hAnsi="Arial" w:cs="Arial"/>
+          <w:sz w:val="26"/>
+          <w:szCs w:val="26"/>
+          <w:u w:color="000000" w:themeColor="text1"/>
+        </w:rPr>
+        <w:t>Note: Test set for most part refers to the validation set</w:t>
+      </w:r>
+    </w:p>
+    <w:p>
+      <w:pPr>
+        <w:rPr>
+          <w:rFonts w:ascii="Arial" w:eastAsiaTheme="minorEastAsia" w:hAnsi="Arial" w:cs="Arial"/>
+          <w:sz w:val="26"/>
+          <w:szCs w:val="26"/>
+          <w:u w:color="000000" w:themeColor="text1"/>
+        </w:rPr>
+      </w:pPr>
+      <w:r>
+        <w:rPr>
+          <w:rFonts w:ascii="Arial" w:eastAsiaTheme="minorEastAsia" w:hAnsi="Arial" w:cs="Arial"/>
+          <w:noProof/>
+          <w:sz w:val="26"/>
+          <w:szCs w:val="26"/>
+          <w:u w:color="000000" w:themeColor="text1"/>
+        </w:rPr>
+        <w:drawing>
+          <wp:inline distT="0" distB="0" distL="0" distR="0" wp14:anchorId="7A86442E" wp14:editId="46FFC65E">
+            <wp:extent cx="6751320" cy="6609080"/>
+            <wp:effectExtent l="19050" t="19050" r="11430" b="20320"/>
+            <wp:docPr id="192" name="Picture 192"/>
+            <wp:cNvGraphicFramePr>
+              <a:graphicFrameLocks xmlns:a="http://schemas.openxmlformats.org/drawingml/2006/main" noChangeAspect="1"/>
+            </wp:cNvGraphicFramePr>
+            <a:graphic xmlns:a="http://schemas.openxmlformats.org/drawingml/2006/main">
+              <a:graphicData uri="http://schemas.openxmlformats.org/drawingml/2006/picture">
+                <pic:pic xmlns:pic="http://schemas.openxmlformats.org/drawingml/2006/picture">
+                  <pic:nvPicPr>
+                    <pic:cNvPr id="0" name="Picture 13"/>
+                    <pic:cNvPicPr>
+                      <a:picLocks noChangeAspect="1" noChangeArrowheads="1"/>
+                    </pic:cNvPicPr>
+                  </pic:nvPicPr>
+                  <pic:blipFill>
+                    <a:blip r:embed="rId29">
+                      <a:extLst>
+                        <a:ext uri="{28A0092B-C50C-407E-A947-70E740481C1C}">
+                          <a14:useLocalDpi xmlns:a14="http://schemas.microsoft.com/office/drawing/2010/main" val="0"/>
+                        </a:ext>
+                      </a:extLst>
+                    </a:blip>
+                    <a:srcRect/>
+                    <a:stretch>
+                      <a:fillRect/>
+                    </a:stretch>
+                  </pic:blipFill>
+                  <pic:spPr bwMode="auto">
+                    <a:xfrm>
+                      <a:off x="0" y="0"/>
+                      <a:ext cx="6751320" cy="6609080"/>
+                    </a:xfrm>
+                    <a:prstGeom prst="rect">
+                      <a:avLst/>
+                    </a:prstGeom>
+                    <a:noFill/>
+                    <a:ln>
+                      <a:solidFill>
+                        <a:schemeClr val="tx1"/>
+                      </a:solidFill>
+                    </a:ln>
+                  </pic:spPr>
+                </pic:pic>
+              </a:graphicData>
+            </a:graphic>
+          </wp:inline>
+        </w:drawing>
+      </w:r>
+    </w:p>
+    <w:p>
+      <w:pPr>
+        <w:rPr>
+          <w:rFonts w:ascii="Arial" w:eastAsiaTheme="minorEastAsia" w:hAnsi="Arial" w:cs="Arial"/>
+          <w:sz w:val="26"/>
+          <w:szCs w:val="26"/>
+          <w:u w:color="000000" w:themeColor="text1"/>
+        </w:rPr>
+      </w:pPr>
+      <w:r>
+        <w:rPr>
+          <w:rFonts w:ascii="Arial" w:eastAsiaTheme="minorEastAsia" w:hAnsi="Arial" w:cs="Arial"/>
+          <w:sz w:val="26"/>
+          <w:szCs w:val="26"/>
+          <w:u w:color="000000" w:themeColor="text1"/>
+        </w:rPr>
+        <w:t xml:space="preserve">The degree of both month and year columns range from 2 to 9, and </w:t>
+      </w:r>
+      <m:oMath>
+        <m:r>
+          <w:rPr>
+            <w:rFonts w:ascii="Cambria Math" w:eastAsiaTheme="minorEastAsia" w:hAnsi="Cambria Math" w:cs="Arial"/>
+            <w:sz w:val="26"/>
+            <w:szCs w:val="26"/>
+            <w:u w:color="000000" w:themeColor="text1"/>
+          </w:rPr>
+          <m:t>λ</m:t>
+        </m:r>
+      </m:oMath>
+      <w:r>
+        <w:rPr>
+          <w:rFonts w:ascii="Arial" w:eastAsiaTheme="minorEastAsia" w:hAnsi="Arial" w:cs="Arial"/>
+          <w:sz w:val="26"/>
+          <w:szCs w:val="26"/>
+          <w:u w:color="000000" w:themeColor="text1"/>
+        </w:rPr>
+        <w:t xml:space="preserve"> is from </w:t>
+      </w:r>
+      <w:r>
+        <w:rPr>
+          <w:rFonts w:ascii="Arial" w:eastAsiaTheme="minorEastAsia" w:hAnsi="Arial" w:cs="Arial"/>
+          <w:sz w:val="26"/>
+          <w:szCs w:val="26"/>
+          <w:u w:color="000000" w:themeColor="text1"/>
+        </w:rPr>
+        <w:t>[0.0001, 0.001, 0.01, 0.1]</w:t>
+      </w:r>
+    </w:p>
+    <w:p>
+      <w:pPr>
+        <w:rPr>
+          <w:rFonts w:ascii="Arial" w:eastAsiaTheme="minorEastAsia" w:hAnsi="Arial" w:cs="Arial"/>
+          <w:sz w:val="26"/>
+          <w:szCs w:val="26"/>
+          <w:u w:color="000000" w:themeColor="text1"/>
+        </w:rPr>
+      </w:pPr>
+      <w:r>
+        <w:rPr>
+          <w:rFonts w:ascii="Arial" w:eastAsiaTheme="minorEastAsia" w:hAnsi="Arial" w:cs="Arial"/>
+          <w:sz w:val="26"/>
+          <w:szCs w:val="26"/>
+          <w:u w:color="000000" w:themeColor="text1"/>
+        </w:rPr>
+        <w:t xml:space="preserve">We can see that the highest degree of year 8 gives good performance for highest degree of month as 4 and 5. Plotting these 2 across different </w:t>
+      </w:r>
+      <m:oMath>
+        <m:r>
+          <w:rPr>
+            <w:rFonts w:ascii="Cambria Math" w:eastAsiaTheme="minorEastAsia" w:hAnsi="Cambria Math" w:cs="Arial"/>
+            <w:sz w:val="26"/>
+            <w:szCs w:val="26"/>
+            <w:u w:color="000000" w:themeColor="text1"/>
+          </w:rPr>
+          <m:t>λs</m:t>
+        </m:r>
+      </m:oMath>
+      <w:r>
+        <w:rPr>
+          <w:rFonts w:ascii="Arial" w:eastAsiaTheme="minorEastAsia" w:hAnsi="Arial" w:cs="Arial"/>
+          <w:sz w:val="26"/>
+          <w:szCs w:val="26"/>
+          <w:u w:color="000000" w:themeColor="text1"/>
+        </w:rPr>
+        <w:t xml:space="preserve"> gives:</w:t>
+      </w:r>
+    </w:p>
+    <w:p>
+      <w:pPr>
+        <w:rPr>
+          <w:rFonts w:ascii="Arial" w:eastAsiaTheme="minorEastAsia" w:hAnsi="Arial" w:cs="Arial"/>
+          <w:sz w:val="26"/>
+          <w:szCs w:val="26"/>
+          <w:u w:color="000000" w:themeColor="text1"/>
+        </w:rPr>
+      </w:pPr>
+      <w:r>
+        <w:rPr>
+          <w:rFonts w:ascii="Arial" w:eastAsiaTheme="minorEastAsia" w:hAnsi="Arial" w:cs="Arial"/>
+          <w:noProof/>
+          <w:sz w:val="26"/>
+          <w:szCs w:val="26"/>
+          <w:u w:color="000000" w:themeColor="text1"/>
+        </w:rPr>
+        <w:lastRenderedPageBreak/>
+        <w:drawing>
+          <wp:inline distT="0" distB="0" distL="0" distR="0" wp14:anchorId="5DCDDA22" wp14:editId="179E7B80">
+            <wp:extent cx="4671695" cy="3196590"/>
+            <wp:effectExtent l="19050" t="19050" r="14605" b="22860"/>
+            <wp:docPr id="193" name="Picture 193"/>
+            <wp:cNvGraphicFramePr>
+              <a:graphicFrameLocks xmlns:a="http://schemas.openxmlformats.org/drawingml/2006/main" noChangeAspect="1"/>
+            </wp:cNvGraphicFramePr>
+            <a:graphic xmlns:a="http://schemas.openxmlformats.org/drawingml/2006/main">
+              <a:graphicData uri="http://schemas.openxmlformats.org/drawingml/2006/picture">
+                <pic:pic xmlns:pic="http://schemas.openxmlformats.org/drawingml/2006/picture">
+                  <pic:nvPicPr>
+                    <pic:cNvPr id="0" name="Picture 15"/>
+                    <pic:cNvPicPr>
+                      <a:picLocks noChangeAspect="1" noChangeArrowheads="1"/>
+                    </pic:cNvPicPr>
+                  </pic:nvPicPr>
+                  <pic:blipFill>
+                    <a:blip r:embed="rId30">
+                      <a:extLst>
+                        <a:ext uri="{28A0092B-C50C-407E-A947-70E740481C1C}">
+                          <a14:useLocalDpi xmlns:a14="http://schemas.microsoft.com/office/drawing/2010/main" val="0"/>
+                        </a:ext>
+                      </a:extLst>
+                    </a:blip>
+                    <a:srcRect/>
+                    <a:stretch>
+                      <a:fillRect/>
+                    </a:stretch>
+                  </pic:blipFill>
+                  <pic:spPr bwMode="auto">
+                    <a:xfrm>
+                      <a:off x="0" y="0"/>
+                      <a:ext cx="4671695" cy="3196590"/>
+                    </a:xfrm>
+                    <a:prstGeom prst="rect">
+                      <a:avLst/>
+                    </a:prstGeom>
+                    <a:noFill/>
+                    <a:ln>
+                      <a:solidFill>
+                        <a:schemeClr val="tx1"/>
+                      </a:solidFill>
+                    </a:ln>
+                  </pic:spPr>
+                </pic:pic>
+              </a:graphicData>
+            </a:graphic>
+          </wp:inline>
+        </w:drawing>
+      </w:r>
+      <w:r>
+        <w:rPr>
+          <w:rFonts w:ascii="Arial" w:eastAsiaTheme="minorEastAsia" w:hAnsi="Arial" w:cs="Arial"/>
+          <w:sz w:val="26"/>
+          <w:szCs w:val="26"/>
+          <w:u w:color="000000" w:themeColor="text1"/>
+        </w:rPr>
+        <w:t xml:space="preserve"> Month degree= 4</w:t>
+      </w:r>
+    </w:p>
+    <w:p>
+      <w:pPr>
+        <w:rPr>
+          <w:rFonts w:ascii="Arial" w:eastAsiaTheme="minorEastAsia" w:hAnsi="Arial" w:cs="Arial"/>
+          <w:sz w:val="26"/>
+          <w:szCs w:val="26"/>
+          <w:u w:color="000000" w:themeColor="text1"/>
+        </w:rPr>
+      </w:pPr>
+      <w:r>
+        <w:rPr>
+          <w:rFonts w:ascii="Arial" w:eastAsiaTheme="minorEastAsia" w:hAnsi="Arial" w:cs="Arial"/>
+          <w:noProof/>
+          <w:sz w:val="26"/>
+          <w:szCs w:val="26"/>
+          <w:u w:color="000000" w:themeColor="text1"/>
+        </w:rPr>
+        <w:drawing>
+          <wp:inline distT="0" distB="0" distL="0" distR="0" wp14:anchorId="53F34865" wp14:editId="07AB9999">
+            <wp:extent cx="4671695" cy="3196590"/>
+            <wp:effectExtent l="19050" t="19050" r="14605" b="22860"/>
+            <wp:docPr id="194" name="Picture 194"/>
+            <wp:cNvGraphicFramePr>
+              <a:graphicFrameLocks xmlns:a="http://schemas.openxmlformats.org/drawingml/2006/main" noChangeAspect="1"/>
+            </wp:cNvGraphicFramePr>
+            <a:graphic xmlns:a="http://schemas.openxmlformats.org/drawingml/2006/main">
+              <a:graphicData uri="http://schemas.openxmlformats.org/drawingml/2006/picture">
+                <pic:pic xmlns:pic="http://schemas.openxmlformats.org/drawingml/2006/picture">
+                  <pic:nvPicPr>
+                    <pic:cNvPr id="0" name="Picture 17"/>
+                    <pic:cNvPicPr>
+                      <a:picLocks noChangeAspect="1" noChangeArrowheads="1"/>
+                    </pic:cNvPicPr>
+                  </pic:nvPicPr>
+                  <pic:blipFill>
+                    <a:blip r:embed="rId31">
+                      <a:extLst>
+                        <a:ext uri="{28A0092B-C50C-407E-A947-70E740481C1C}">
+                          <a14:useLocalDpi xmlns:a14="http://schemas.microsoft.com/office/drawing/2010/main" val="0"/>
+                        </a:ext>
+                      </a:extLst>
+                    </a:blip>
+                    <a:srcRect/>
+                    <a:stretch>
+                      <a:fillRect/>
+                    </a:stretch>
+                  </pic:blipFill>
+                  <pic:spPr bwMode="auto">
+                    <a:xfrm>
+                      <a:off x="0" y="0"/>
+                      <a:ext cx="4671695" cy="3196590"/>
+                    </a:xfrm>
+                    <a:prstGeom prst="rect">
+                      <a:avLst/>
+                    </a:prstGeom>
+                    <a:noFill/>
+                    <a:ln>
+                      <a:solidFill>
+                        <a:schemeClr val="tx1"/>
+                      </a:solidFill>
+                    </a:ln>
+                  </pic:spPr>
+                </pic:pic>
+              </a:graphicData>
+            </a:graphic>
+          </wp:inline>
+        </w:drawing>
+      </w:r>
+      <w:r>
+        <w:rPr>
+          <w:rFonts w:ascii="Arial" w:eastAsiaTheme="minorEastAsia" w:hAnsi="Arial" w:cs="Arial"/>
+          <w:sz w:val="26"/>
+          <w:szCs w:val="26"/>
+          <w:u w:color="000000" w:themeColor="text1"/>
+        </w:rPr>
+        <w:t xml:space="preserve"> Month degree = 5</w:t>
+      </w:r>
+    </w:p>
+    <w:p>
+      <w:pPr>
+        <w:rPr>
+          <w:rFonts w:ascii="Arial" w:eastAsiaTheme="minorEastAsia" w:hAnsi="Arial" w:cs="Arial"/>
+          <w:sz w:val="26"/>
+          <w:szCs w:val="26"/>
+          <w:u w:color="000000" w:themeColor="text1"/>
+        </w:rPr>
+      </w:pPr>
+      <w:r>
+        <w:rPr>
+          <w:rFonts w:ascii="Arial" w:eastAsiaTheme="minorEastAsia" w:hAnsi="Arial" w:cs="Arial"/>
+          <w:sz w:val="26"/>
+          <w:szCs w:val="26"/>
+          <w:u w:color="000000" w:themeColor="text1"/>
+        </w:rPr>
+        <w:t xml:space="preserve">Value of </w:t>
+      </w:r>
+      <m:oMath>
+        <m:r>
+          <w:rPr>
+            <w:rFonts w:ascii="Cambria Math" w:eastAsiaTheme="minorEastAsia" w:hAnsi="Cambria Math" w:cs="Arial"/>
+            <w:sz w:val="26"/>
+            <w:szCs w:val="26"/>
+            <w:u w:color="000000" w:themeColor="text1"/>
+          </w:rPr>
+          <m:t xml:space="preserve">λ </m:t>
+        </m:r>
+      </m:oMath>
+      <w:r>
+        <w:rPr>
+          <w:rFonts w:ascii="Arial" w:eastAsiaTheme="minorEastAsia" w:hAnsi="Arial" w:cs="Arial"/>
+          <w:sz w:val="26"/>
+          <w:szCs w:val="26"/>
+          <w:u w:color="000000" w:themeColor="text1"/>
+        </w:rPr>
+        <w:t xml:space="preserve">can be </w:t>
+      </w:r>
+      <m:oMath>
+        <m:sSup>
+          <m:sSupPr>
+            <m:ctrlPr>
+              <w:rPr>
+                <w:rFonts w:ascii="Cambria Math" w:eastAsiaTheme="minorEastAsia" w:hAnsi="Cambria Math" w:cs="Arial"/>
+                <w:i/>
+                <w:sz w:val="26"/>
+                <w:szCs w:val="26"/>
+                <w:u w:color="000000" w:themeColor="text1"/>
+              </w:rPr>
+            </m:ctrlPr>
+          </m:sSupPr>
+          <m:e>
+            <m:r>
+              <w:rPr>
+                <w:rFonts w:ascii="Cambria Math" w:eastAsiaTheme="minorEastAsia" w:hAnsi="Cambria Math" w:cs="Arial"/>
+                <w:sz w:val="26"/>
+                <w:szCs w:val="26"/>
+                <w:u w:color="000000" w:themeColor="text1"/>
+              </w:rPr>
+              <m:t>10</m:t>
+            </m:r>
+          </m:e>
+          <m:sup>
+            <m:r>
+              <w:rPr>
+                <w:rFonts w:ascii="Cambria Math" w:eastAsiaTheme="minorEastAsia" w:hAnsi="Cambria Math" w:cs="Arial"/>
+                <w:sz w:val="26"/>
+                <w:szCs w:val="26"/>
+                <w:u w:color="000000" w:themeColor="text1"/>
+              </w:rPr>
+              <m:t>-2</m:t>
+            </m:r>
+          </m:sup>
+        </m:sSup>
+      </m:oMath>
+      <w:r>
+        <w:rPr>
+          <w:rFonts w:ascii="Arial" w:eastAsiaTheme="minorEastAsia" w:hAnsi="Arial" w:cs="Arial"/>
+          <w:sz w:val="26"/>
+          <w:szCs w:val="26"/>
+          <w:u w:color="000000" w:themeColor="text1"/>
+        </w:rPr>
+        <w:t xml:space="preserve"> with month degree = 4. Corresponding values of MSE are:</w:t>
+      </w:r>
+    </w:p>
+    <w:p>
+      <w:pPr>
+        <w:rPr>
+          <w:rFonts w:ascii="Arial" w:eastAsiaTheme="minorEastAsia" w:hAnsi="Arial" w:cs="Arial"/>
+          <w:sz w:val="26"/>
+          <w:szCs w:val="26"/>
+          <w:u w:color="000000" w:themeColor="text1"/>
+        </w:rPr>
+      </w:pPr>
+      <w:r>
+        <w:rPr>
+          <w:rFonts w:ascii="Arial" w:eastAsiaTheme="minorEastAsia" w:hAnsi="Arial" w:cs="Arial"/>
+          <w:sz w:val="26"/>
+          <w:szCs w:val="26"/>
+          <w:u w:color="000000" w:themeColor="text1"/>
+        </w:rPr>
+        <w:t xml:space="preserve">Training set = </w:t>
+      </w:r>
+      <w:r>
+        <w:rPr>
+          <w:rFonts w:ascii="Arial" w:eastAsiaTheme="minorEastAsia" w:hAnsi="Arial" w:cs="Arial"/>
+          <w:sz w:val="26"/>
+          <w:szCs w:val="26"/>
+          <w:u w:color="000000" w:themeColor="text1"/>
+        </w:rPr>
+        <w:t>7.765861574815575</w:t>
+      </w:r>
+      <w:r>
+        <w:rPr>
+          <w:rFonts w:ascii="Arial" w:eastAsiaTheme="minorEastAsia" w:hAnsi="Arial" w:cs="Arial"/>
+          <w:sz w:val="26"/>
+          <w:szCs w:val="26"/>
+          <w:u w:color="000000" w:themeColor="text1"/>
+        </w:rPr>
+        <w:br/>
+        <w:t xml:space="preserve">Dev set = </w:t>
+      </w:r>
+      <w:r>
+        <w:rPr>
+          <w:rFonts w:ascii="Arial" w:eastAsiaTheme="minorEastAsia" w:hAnsi="Arial" w:cs="Arial"/>
+          <w:sz w:val="26"/>
+          <w:szCs w:val="26"/>
+          <w:u w:color="000000" w:themeColor="text1"/>
+        </w:rPr>
+        <w:t>6.988325949280505</w:t>
+      </w:r>
+    </w:p>
+    <w:p>
+      <w:pPr>
+        <w:rPr>
+          <w:rFonts w:ascii="Arial" w:eastAsiaTheme="minorEastAsia" w:hAnsi="Arial" w:cs="Arial"/>
+          <w:sz w:val="26"/>
+          <w:szCs w:val="26"/>
+          <w:u w:color="000000" w:themeColor="text1"/>
+        </w:rPr>
+      </w:pPr>
+      <w:r>
+        <w:rPr>
+          <w:rFonts w:ascii="Arial" w:eastAsiaTheme="minorEastAsia" w:hAnsi="Arial" w:cs="Arial"/>
+          <w:sz w:val="26"/>
+          <w:szCs w:val="26"/>
+          <w:u w:color="000000" w:themeColor="text1"/>
+        </w:rPr>
+        <w:t xml:space="preserve">At one point, while squaring and cubing and … the columns, I was raising them to some power of 10 to bring to meaningful form (Not become insignificantly small). Upon seeing the final arrays, I realized some of them were blowing up. So, I repeated my experiments without that to get optimal value at </w:t>
+      </w:r>
+      <m:oMath>
+        <m:r>
+          <w:rPr>
+            <w:rFonts w:ascii="Cambria Math" w:eastAsiaTheme="minorEastAsia" w:hAnsi="Cambria Math" w:cs="Arial"/>
+            <w:sz w:val="26"/>
+            <w:szCs w:val="26"/>
+            <w:u w:color="000000" w:themeColor="text1"/>
+          </w:rPr>
+          <m:t>λ</m:t>
+        </m:r>
+      </m:oMath>
+      <w:r>
+        <w:rPr>
+          <w:rFonts w:ascii="Arial" w:eastAsiaTheme="minorEastAsia" w:hAnsi="Arial" w:cs="Arial"/>
+          <w:sz w:val="26"/>
+          <w:szCs w:val="26"/>
+          <w:u w:color="000000" w:themeColor="text1"/>
+        </w:rPr>
+        <w:t xml:space="preserve"> = </w:t>
+      </w:r>
+      <m:oMath>
+        <m:sSup>
+          <m:sSupPr>
+            <m:ctrlPr>
+              <w:rPr>
+                <w:rFonts w:ascii="Cambria Math" w:eastAsiaTheme="minorEastAsia" w:hAnsi="Cambria Math" w:cs="Arial"/>
+                <w:i/>
+                <w:sz w:val="26"/>
+                <w:szCs w:val="26"/>
+                <w:u w:color="000000" w:themeColor="text1"/>
+              </w:rPr>
+            </m:ctrlPr>
+          </m:sSupPr>
+          <m:e>
+            <m:r>
+              <w:rPr>
+                <w:rFonts w:ascii="Cambria Math" w:eastAsiaTheme="minorEastAsia" w:hAnsi="Cambria Math" w:cs="Arial"/>
+                <w:sz w:val="26"/>
+                <w:szCs w:val="26"/>
+                <w:u w:color="000000" w:themeColor="text1"/>
+              </w:rPr>
+              <m:t>10</m:t>
+            </m:r>
+          </m:e>
+          <m:sup>
+            <m:r>
+              <w:rPr>
+                <w:rFonts w:ascii="Cambria Math" w:eastAsiaTheme="minorEastAsia" w:hAnsi="Cambria Math" w:cs="Arial"/>
+                <w:sz w:val="26"/>
+                <w:szCs w:val="26"/>
+                <w:u w:color="000000" w:themeColor="text1"/>
+              </w:rPr>
+              <m:t>-4</m:t>
+            </m:r>
+          </m:sup>
+        </m:sSup>
+      </m:oMath>
+      <w:r>
+        <w:rPr>
+          <w:rFonts w:ascii="Arial" w:eastAsiaTheme="minorEastAsia" w:hAnsi="Arial" w:cs="Arial"/>
+          <w:sz w:val="26"/>
+          <w:szCs w:val="26"/>
+          <w:u w:color="000000" w:themeColor="text1"/>
+        </w:rPr>
+        <w:t xml:space="preserve"> and (Y,M) = (3,7). Corresponding values of MSE are:</w:t>
+      </w:r>
+    </w:p>
+    <w:p>
+      <w:pPr>
+        <w:rPr>
+          <w:rFonts w:ascii="Arial" w:eastAsiaTheme="minorEastAsia" w:hAnsi="Arial" w:cs="Arial"/>
+          <w:sz w:val="26"/>
+          <w:szCs w:val="26"/>
+          <w:u w:color="000000" w:themeColor="text1"/>
+        </w:rPr>
+      </w:pPr>
+      <w:r>
+        <w:rPr>
+          <w:rFonts w:ascii="Arial" w:eastAsiaTheme="minorEastAsia" w:hAnsi="Arial" w:cs="Arial"/>
+          <w:sz w:val="26"/>
+          <w:szCs w:val="26"/>
+          <w:u w:color="000000" w:themeColor="text1"/>
+        </w:rPr>
+        <w:t xml:space="preserve">Training set: </w:t>
+      </w:r>
+      <w:r>
+        <w:rPr>
+          <w:rFonts w:ascii="Arial" w:eastAsiaTheme="minorEastAsia" w:hAnsi="Arial" w:cs="Arial"/>
+          <w:sz w:val="26"/>
+          <w:szCs w:val="26"/>
+          <w:u w:color="000000" w:themeColor="text1"/>
+        </w:rPr>
+        <w:t>6.232642519793618</w:t>
+      </w:r>
+      <w:r>
+        <w:rPr>
+          <w:rFonts w:ascii="Arial" w:eastAsiaTheme="minorEastAsia" w:hAnsi="Arial" w:cs="Arial"/>
+          <w:sz w:val="26"/>
+          <w:szCs w:val="26"/>
+          <w:u w:color="000000" w:themeColor="text1"/>
+        </w:rPr>
+        <w:br/>
+        <w:t>Dev set: 4</w:t>
+      </w:r>
+      <w:r>
+        <w:rPr>
+          <w:rFonts w:ascii="Arial" w:eastAsiaTheme="minorEastAsia" w:hAnsi="Arial" w:cs="Arial"/>
+          <w:sz w:val="26"/>
+          <w:szCs w:val="26"/>
+          <w:u w:color="000000" w:themeColor="text1"/>
+        </w:rPr>
+        <w:t>.5941934085544665</w:t>
+      </w:r>
+    </w:p>
+    <w:p>
+      <w:pPr>
+        <w:rPr>
+          <w:rFonts w:ascii="Arial" w:eastAsiaTheme="minorEastAsia" w:hAnsi="Arial" w:cs="Arial"/>
+          <w:sz w:val="26"/>
+          <w:szCs w:val="26"/>
+          <w:u w:color="000000" w:themeColor="text1"/>
+        </w:rPr>
+      </w:pPr>
+      <w:r>
+        <w:rPr>
+          <w:rFonts w:ascii="Arial" w:eastAsiaTheme="minorEastAsia" w:hAnsi="Arial" w:cs="Arial"/>
+          <w:sz w:val="26"/>
+          <w:szCs w:val="26"/>
+          <w:u w:color="000000" w:themeColor="text1"/>
+        </w:rPr>
+        <w:t>Corresponding plot for different M and Y:</w:t>
+      </w:r>
+    </w:p>
+    <w:p>
+      <w:pPr>
+        <w:rPr>
+          <w:rFonts w:ascii="Arial" w:eastAsiaTheme="minorEastAsia" w:hAnsi="Arial" w:cs="Arial"/>
+          <w:sz w:val="26"/>
+          <w:szCs w:val="26"/>
+          <w:u w:color="000000" w:themeColor="text1"/>
+        </w:rPr>
+      </w:pPr>
+      <w:r>
+        <w:rPr>
+          <w:rFonts w:ascii="Arial" w:eastAsiaTheme="minorEastAsia" w:hAnsi="Arial" w:cs="Arial"/>
+          <w:noProof/>
+          <w:sz w:val="26"/>
+          <w:szCs w:val="26"/>
+          <w:u w:color="000000" w:themeColor="text1"/>
+        </w:rPr>
+        <w:lastRenderedPageBreak/>
+        <w:drawing>
+          <wp:inline distT="0" distB="0" distL="0" distR="0" wp14:anchorId="1E561E4A" wp14:editId="31FFFB5D">
+            <wp:extent cx="6751320" cy="6690360"/>
+            <wp:effectExtent l="19050" t="19050" r="11430" b="15240"/>
+            <wp:docPr id="195" name="Picture 195"/>
+            <wp:cNvGraphicFramePr>
+              <a:graphicFrameLocks xmlns:a="http://schemas.openxmlformats.org/drawingml/2006/main" noChangeAspect="1"/>
+            </wp:cNvGraphicFramePr>
+            <a:graphic xmlns:a="http://schemas.openxmlformats.org/drawingml/2006/main">
+              <a:graphicData uri="http://schemas.openxmlformats.org/drawingml/2006/picture">
+                <pic:pic xmlns:pic="http://schemas.openxmlformats.org/drawingml/2006/picture">
+                  <pic:nvPicPr>
+                    <pic:cNvPr id="0" name="Picture 19"/>
+                    <pic:cNvPicPr>
+                      <a:picLocks noChangeAspect="1" noChangeArrowheads="1"/>
+                    </pic:cNvPicPr>
+                  </pic:nvPicPr>
+                  <pic:blipFill>
+                    <a:blip r:embed="rId32">
+                      <a:extLst>
+                        <a:ext uri="{28A0092B-C50C-407E-A947-70E740481C1C}">
+                          <a14:useLocalDpi xmlns:a14="http://schemas.microsoft.com/office/drawing/2010/main" val="0"/>
+                        </a:ext>
+                      </a:extLst>
+                    </a:blip>
+                    <a:srcRect/>
+                    <a:stretch>
+                      <a:fillRect/>
+                    </a:stretch>
+                  </pic:blipFill>
+                  <pic:spPr bwMode="auto">
+                    <a:xfrm>
+                      <a:off x="0" y="0"/>
+                      <a:ext cx="6751320" cy="6690360"/>
+                    </a:xfrm>
+                    <a:prstGeom prst="rect">
+                      <a:avLst/>
+                    </a:prstGeom>
+                    <a:noFill/>
+                    <a:ln>
+                      <a:solidFill>
+                        <a:schemeClr val="tx1"/>
+                      </a:solidFill>
+                    </a:ln>
+                  </pic:spPr>
+                </pic:pic>
+              </a:graphicData>
+            </a:graphic>
+          </wp:inline>
+        </w:drawing>
+      </w:r>
+    </w:p>
+    <w:p>
+      <w:pPr>
+        <w:rPr>
+          <w:rFonts w:ascii="Arial" w:eastAsiaTheme="minorEastAsia" w:hAnsi="Arial" w:cs="Arial"/>
+          <w:sz w:val="26"/>
+          <w:szCs w:val="26"/>
+          <w:u w:color="000000" w:themeColor="text1"/>
+        </w:rPr>
+      </w:pPr>
+      <w:r>
+        <w:rPr>
+          <w:rFonts w:ascii="Arial" w:eastAsiaTheme="minorEastAsia" w:hAnsi="Arial" w:cs="Arial"/>
+          <w:sz w:val="26"/>
+          <w:szCs w:val="26"/>
+          <w:u w:color="000000" w:themeColor="text1"/>
+        </w:rPr>
+        <w:t xml:space="preserve">This submission improved the score by a lot and brought me to the range of 6. I was still pretty behind on the leaderboard, but now nothing more could have helped much. I still tried finetuning </w:t>
+      </w:r>
+      <m:oMath>
+        <m:r>
+          <w:rPr>
+            <w:rFonts w:ascii="Cambria Math" w:eastAsiaTheme="minorEastAsia" w:hAnsi="Cambria Math" w:cs="Arial"/>
+            <w:sz w:val="26"/>
+            <w:szCs w:val="26"/>
+            <w:u w:color="000000" w:themeColor="text1"/>
+          </w:rPr>
+          <m:t>λ</m:t>
+        </m:r>
+      </m:oMath>
+      <w:r>
+        <w:rPr>
+          <w:rFonts w:ascii="Arial" w:eastAsiaTheme="minorEastAsia" w:hAnsi="Arial" w:cs="Arial"/>
+          <w:sz w:val="26"/>
+          <w:szCs w:val="26"/>
+          <w:u w:color="000000" w:themeColor="text1"/>
+        </w:rPr>
+        <w:t xml:space="preserve"> a bit more but the values I received were far from the values that got me the score of 6. </w:t>
+      </w:r>
+    </w:p>
+    <w:p>
+      <w:pPr>
+        <w:rPr>
+          <w:rFonts w:ascii="Arial" w:eastAsiaTheme="minorEastAsia" w:hAnsi="Arial" w:cs="Arial"/>
+          <w:sz w:val="26"/>
+          <w:szCs w:val="26"/>
+          <w:u w:color="000000" w:themeColor="text1"/>
+        </w:rPr>
+      </w:pPr>
+      <w:r>
+        <w:rPr>
+          <w:rFonts w:ascii="Arial" w:eastAsiaTheme="minorEastAsia" w:hAnsi="Arial" w:cs="Arial"/>
+          <w:sz w:val="26"/>
+          <w:szCs w:val="26"/>
+          <w:u w:color="000000" w:themeColor="text1"/>
+        </w:rPr>
+        <w:t>Note: The values I was submitting were trained only on 90% of the data, and not the entire dataset. My final submission will be trained on the entire dataset</w:t>
+      </w:r>
+    </w:p>
+    <w:p>
+      <w:pPr>
+        <w:rPr>
+          <w:rFonts w:ascii="Arial" w:eastAsiaTheme="minorEastAsia" w:hAnsi="Arial" w:cs="Arial"/>
+          <w:sz w:val="26"/>
+          <w:szCs w:val="26"/>
+          <w:u w:color="000000" w:themeColor="text1"/>
+        </w:rPr>
+      </w:pPr>
+    </w:p>
+    <w:p>
+      <w:pPr>
+        <w:rPr>
+          <w:rFonts w:ascii="Arial" w:eastAsiaTheme="minorEastAsia" w:hAnsi="Arial" w:cs="Arial"/>
+          <w:sz w:val="26"/>
+          <w:szCs w:val="26"/>
+          <w:u w:color="000000" w:themeColor="text1"/>
+        </w:rPr>
+      </w:pPr>
+      <w:r>
+        <w:rPr>
+          <w:rFonts w:ascii="Arial" w:eastAsiaTheme="minorEastAsia" w:hAnsi="Arial" w:cs="Arial"/>
+          <w:sz w:val="26"/>
+          <w:szCs w:val="26"/>
+          <w:u w:color="000000" w:themeColor="text1"/>
+        </w:rPr>
+        <w:t>Next, before making a submission, I decided to individually check powers of each parameter (year and month)</w:t>
+      </w:r>
+      <w:r>
+        <w:rPr>
+          <w:rFonts w:ascii="Arial" w:eastAsiaTheme="minorEastAsia" w:hAnsi="Arial" w:cs="Arial"/>
+          <w:sz w:val="26"/>
+          <w:szCs w:val="26"/>
+          <w:u w:color="000000" w:themeColor="text1"/>
+        </w:rPr>
+        <w:t xml:space="preserve"> for my lambda from 2</w:t>
+      </w:r>
+      <w:r>
+        <w:rPr>
+          <w:rFonts w:ascii="Arial" w:eastAsiaTheme="minorEastAsia" w:hAnsi="Arial" w:cs="Arial"/>
+          <w:sz w:val="26"/>
+          <w:szCs w:val="26"/>
+          <w:u w:color="000000" w:themeColor="text1"/>
+          <w:vertAlign w:val="superscript"/>
+        </w:rPr>
+        <w:t>nd</w:t>
+      </w:r>
+      <w:r>
+        <w:rPr>
+          <w:rFonts w:ascii="Arial" w:eastAsiaTheme="minorEastAsia" w:hAnsi="Arial" w:cs="Arial"/>
+          <w:sz w:val="26"/>
+          <w:szCs w:val="26"/>
+          <w:u w:color="000000" w:themeColor="text1"/>
+        </w:rPr>
+        <w:t xml:space="preserve"> set of experiment i.e., 0.0001</w:t>
+      </w:r>
+    </w:p>
+    <w:p>
+      <w:pPr>
         <w:rPr>
           <w:rFonts w:ascii="Arial" w:eastAsiaTheme="minorEastAsia" w:hAnsi="Arial" w:cs="Arial"/>
           <w:sz w:val="26"/>
@@ -8565,6 +10916,1536 @@
 </w:styles>
 </file>
 
+<file path=word/charts/chart1.xml><?xml version="1.0" encoding="utf-8"?>
+<c:chartSpace xmlns:c="http://schemas.openxmlformats.org/drawingml/2006/chart" xmlns:a="http://schemas.openxmlformats.org/drawingml/2006/main" xmlns:r="http://schemas.openxmlformats.org/officeDocument/2006/relationships" xmlns:c16r2="http://schemas.microsoft.com/office/drawing/2015/06/chart">
+  <c:date1904 val="0"/>
+  <c:lang val="en-US"/>
+  <c:roundedCorners val="0"/>
+  <mc:AlternateContent xmlns:mc="http://schemas.openxmlformats.org/markup-compatibility/2006">
+    <mc:Choice xmlns:c14="http://schemas.microsoft.com/office/drawing/2007/8/2/chart" Requires="c14">
+      <c14:style val="102"/>
+    </mc:Choice>
+    <mc:Fallback>
+      <c:style val="2"/>
+    </mc:Fallback>
+  </mc:AlternateContent>
+  <c:chart>
+    <c:title>
+      <c:overlay val="0"/>
+      <c:spPr>
+        <a:noFill/>
+        <a:ln>
+          <a:noFill/>
+        </a:ln>
+        <a:effectLst/>
+      </c:spPr>
+      <c:txPr>
+        <a:bodyPr rot="0" spcFirstLastPara="1" vertOverflow="ellipsis" vert="horz" wrap="square" anchor="ctr" anchorCtr="1"/>
+        <a:lstStyle/>
+        <a:p>
+          <a:pPr>
+            <a:defRPr sz="1400" b="1" i="0" u="none" strike="noStrike" kern="1200" cap="none" baseline="0">
+              <a:solidFill>
+                <a:schemeClr val="lt1">
+                  <a:lumMod val="85000"/>
+                </a:schemeClr>
+              </a:solidFill>
+              <a:latin typeface="+mn-lt"/>
+              <a:ea typeface="+mn-ea"/>
+              <a:cs typeface="+mn-cs"/>
+            </a:defRPr>
+          </a:pPr>
+          <a:endParaRPr lang="en-US"/>
+        </a:p>
+      </c:txPr>
+    </c:title>
+    <c:autoTitleDeleted val="0"/>
+    <c:plotArea>
+      <c:layout/>
+      <c:scatterChart>
+        <c:scatterStyle val="smoothMarker"/>
+        <c:varyColors val="0"/>
+        <c:ser>
+          <c:idx val="0"/>
+          <c:order val="0"/>
+          <c:tx>
+            <c:strRef>
+              <c:f>'2 Train'!$B$1</c:f>
+              <c:strCache>
+                <c:ptCount val="1"/>
+                <c:pt idx="0">
+                  <c:v>value</c:v>
+                </c:pt>
+              </c:strCache>
+            </c:strRef>
+          </c:tx>
+          <c:spPr>
+            <a:ln w="22225" cap="rnd">
+              <a:solidFill>
+                <a:schemeClr val="accent1"/>
+              </a:solidFill>
+            </a:ln>
+            <a:effectLst>
+              <a:glow rad="139700">
+                <a:schemeClr val="accent1">
+                  <a:satMod val="175000"/>
+                  <a:alpha val="14000"/>
+                </a:schemeClr>
+              </a:glow>
+            </a:effectLst>
+          </c:spPr>
+          <c:marker>
+            <c:symbol val="none"/>
+          </c:marker>
+          <c:xVal>
+            <c:numRef>
+              <c:f>'2 Train'!$A$2:$A$111</c:f>
+              <c:numCache>
+                <c:formatCode>m/dd/yy;@</c:formatCode>
+                <c:ptCount val="110"/>
+                <c:pt idx="0">
+                  <c:v>37997</c:v>
+                </c:pt>
+                <c:pt idx="1">
+                  <c:v>38353</c:v>
+                </c:pt>
+                <c:pt idx="2">
+                  <c:v>38354</c:v>
+                </c:pt>
+                <c:pt idx="3">
+                  <c:v>38355</c:v>
+                </c:pt>
+                <c:pt idx="4">
+                  <c:v>38356</c:v>
+                </c:pt>
+                <c:pt idx="5">
+                  <c:v>38357</c:v>
+                </c:pt>
+                <c:pt idx="6">
+                  <c:v>38358</c:v>
+                </c:pt>
+                <c:pt idx="7">
+                  <c:v>38359</c:v>
+                </c:pt>
+                <c:pt idx="8">
+                  <c:v>38360</c:v>
+                </c:pt>
+                <c:pt idx="9">
+                  <c:v>38361</c:v>
+                </c:pt>
+                <c:pt idx="10">
+                  <c:v>38362</c:v>
+                </c:pt>
+                <c:pt idx="11">
+                  <c:v>38363</c:v>
+                </c:pt>
+                <c:pt idx="12">
+                  <c:v>38364</c:v>
+                </c:pt>
+                <c:pt idx="13">
+                  <c:v>38719</c:v>
+                </c:pt>
+                <c:pt idx="14">
+                  <c:v>38720</c:v>
+                </c:pt>
+                <c:pt idx="15">
+                  <c:v>38721</c:v>
+                </c:pt>
+                <c:pt idx="16">
+                  <c:v>38722</c:v>
+                </c:pt>
+                <c:pt idx="17">
+                  <c:v>38723</c:v>
+                </c:pt>
+                <c:pt idx="18">
+                  <c:v>38724</c:v>
+                </c:pt>
+                <c:pt idx="19">
+                  <c:v>38725</c:v>
+                </c:pt>
+                <c:pt idx="20">
+                  <c:v>38726</c:v>
+                </c:pt>
+                <c:pt idx="21">
+                  <c:v>38727</c:v>
+                </c:pt>
+                <c:pt idx="22">
+                  <c:v>38728</c:v>
+                </c:pt>
+                <c:pt idx="23">
+                  <c:v>38729</c:v>
+                </c:pt>
+                <c:pt idx="24">
+                  <c:v>39083</c:v>
+                </c:pt>
+                <c:pt idx="25">
+                  <c:v>39085</c:v>
+                </c:pt>
+                <c:pt idx="26">
+                  <c:v>39086</c:v>
+                </c:pt>
+                <c:pt idx="27">
+                  <c:v>39087</c:v>
+                </c:pt>
+                <c:pt idx="28">
+                  <c:v>39088</c:v>
+                </c:pt>
+                <c:pt idx="29">
+                  <c:v>39089</c:v>
+                </c:pt>
+                <c:pt idx="30">
+                  <c:v>39090</c:v>
+                </c:pt>
+                <c:pt idx="31">
+                  <c:v>39091</c:v>
+                </c:pt>
+                <c:pt idx="32">
+                  <c:v>39092</c:v>
+                </c:pt>
+                <c:pt idx="33">
+                  <c:v>39093</c:v>
+                </c:pt>
+                <c:pt idx="34">
+                  <c:v>39094</c:v>
+                </c:pt>
+                <c:pt idx="35">
+                  <c:v>39448</c:v>
+                </c:pt>
+                <c:pt idx="36">
+                  <c:v>39449</c:v>
+                </c:pt>
+                <c:pt idx="37">
+                  <c:v>39451</c:v>
+                </c:pt>
+                <c:pt idx="38">
+                  <c:v>39452</c:v>
+                </c:pt>
+                <c:pt idx="39">
+                  <c:v>39453</c:v>
+                </c:pt>
+                <c:pt idx="40">
+                  <c:v>39454</c:v>
+                </c:pt>
+                <c:pt idx="41">
+                  <c:v>39455</c:v>
+                </c:pt>
+                <c:pt idx="42">
+                  <c:v>39456</c:v>
+                </c:pt>
+                <c:pt idx="43">
+                  <c:v>39457</c:v>
+                </c:pt>
+                <c:pt idx="44">
+                  <c:v>39458</c:v>
+                </c:pt>
+                <c:pt idx="45">
+                  <c:v>39459</c:v>
+                </c:pt>
+                <c:pt idx="46">
+                  <c:v>39814</c:v>
+                </c:pt>
+                <c:pt idx="47">
+                  <c:v>39815</c:v>
+                </c:pt>
+                <c:pt idx="48">
+                  <c:v>39816</c:v>
+                </c:pt>
+                <c:pt idx="49">
+                  <c:v>39818</c:v>
+                </c:pt>
+                <c:pt idx="50">
+                  <c:v>39819</c:v>
+                </c:pt>
+                <c:pt idx="51">
+                  <c:v>39820</c:v>
+                </c:pt>
+                <c:pt idx="52">
+                  <c:v>39821</c:v>
+                </c:pt>
+                <c:pt idx="53">
+                  <c:v>39822</c:v>
+                </c:pt>
+                <c:pt idx="54">
+                  <c:v>39823</c:v>
+                </c:pt>
+                <c:pt idx="55">
+                  <c:v>39824</c:v>
+                </c:pt>
+                <c:pt idx="56">
+                  <c:v>39825</c:v>
+                </c:pt>
+                <c:pt idx="57">
+                  <c:v>40179</c:v>
+                </c:pt>
+                <c:pt idx="58">
+                  <c:v>40180</c:v>
+                </c:pt>
+                <c:pt idx="59">
+                  <c:v>40181</c:v>
+                </c:pt>
+                <c:pt idx="60">
+                  <c:v>40182</c:v>
+                </c:pt>
+                <c:pt idx="61">
+                  <c:v>40184</c:v>
+                </c:pt>
+                <c:pt idx="62">
+                  <c:v>40185</c:v>
+                </c:pt>
+                <c:pt idx="63">
+                  <c:v>40186</c:v>
+                </c:pt>
+                <c:pt idx="64">
+                  <c:v>40187</c:v>
+                </c:pt>
+                <c:pt idx="65">
+                  <c:v>40188</c:v>
+                </c:pt>
+                <c:pt idx="66">
+                  <c:v>40189</c:v>
+                </c:pt>
+                <c:pt idx="67">
+                  <c:v>40190</c:v>
+                </c:pt>
+                <c:pt idx="68">
+                  <c:v>40544</c:v>
+                </c:pt>
+                <c:pt idx="69">
+                  <c:v>40545</c:v>
+                </c:pt>
+                <c:pt idx="70">
+                  <c:v>40546</c:v>
+                </c:pt>
+                <c:pt idx="71">
+                  <c:v>40547</c:v>
+                </c:pt>
+                <c:pt idx="72">
+                  <c:v>40548</c:v>
+                </c:pt>
+                <c:pt idx="73">
+                  <c:v>40549</c:v>
+                </c:pt>
+                <c:pt idx="74">
+                  <c:v>40551</c:v>
+                </c:pt>
+                <c:pt idx="75">
+                  <c:v>40552</c:v>
+                </c:pt>
+                <c:pt idx="76">
+                  <c:v>40553</c:v>
+                </c:pt>
+                <c:pt idx="77">
+                  <c:v>40554</c:v>
+                </c:pt>
+                <c:pt idx="78">
+                  <c:v>40555</c:v>
+                </c:pt>
+                <c:pt idx="79">
+                  <c:v>40909</c:v>
+                </c:pt>
+                <c:pt idx="80">
+                  <c:v>40910</c:v>
+                </c:pt>
+                <c:pt idx="81">
+                  <c:v>40911</c:v>
+                </c:pt>
+                <c:pt idx="82">
+                  <c:v>40912</c:v>
+                </c:pt>
+                <c:pt idx="83">
+                  <c:v>40913</c:v>
+                </c:pt>
+                <c:pt idx="84">
+                  <c:v>40914</c:v>
+                </c:pt>
+                <c:pt idx="85">
+                  <c:v>40915</c:v>
+                </c:pt>
+                <c:pt idx="86">
+                  <c:v>40917</c:v>
+                </c:pt>
+                <c:pt idx="87">
+                  <c:v>40918</c:v>
+                </c:pt>
+                <c:pt idx="88">
+                  <c:v>40919</c:v>
+                </c:pt>
+                <c:pt idx="89">
+                  <c:v>40920</c:v>
+                </c:pt>
+                <c:pt idx="90">
+                  <c:v>41275</c:v>
+                </c:pt>
+                <c:pt idx="91">
+                  <c:v>41276</c:v>
+                </c:pt>
+                <c:pt idx="92">
+                  <c:v>41277</c:v>
+                </c:pt>
+                <c:pt idx="93">
+                  <c:v>41278</c:v>
+                </c:pt>
+                <c:pt idx="94">
+                  <c:v>41279</c:v>
+                </c:pt>
+                <c:pt idx="95">
+                  <c:v>41280</c:v>
+                </c:pt>
+                <c:pt idx="96">
+                  <c:v>41281</c:v>
+                </c:pt>
+                <c:pt idx="97">
+                  <c:v>41282</c:v>
+                </c:pt>
+                <c:pt idx="98">
+                  <c:v>41284</c:v>
+                </c:pt>
+                <c:pt idx="99">
+                  <c:v>41285</c:v>
+                </c:pt>
+                <c:pt idx="100">
+                  <c:v>41286</c:v>
+                </c:pt>
+                <c:pt idx="101">
+                  <c:v>41640</c:v>
+                </c:pt>
+                <c:pt idx="102">
+                  <c:v>41641</c:v>
+                </c:pt>
+                <c:pt idx="103">
+                  <c:v>41642</c:v>
+                </c:pt>
+                <c:pt idx="104">
+                  <c:v>41643</c:v>
+                </c:pt>
+                <c:pt idx="105">
+                  <c:v>41644</c:v>
+                </c:pt>
+                <c:pt idx="106">
+                  <c:v>41646</c:v>
+                </c:pt>
+                <c:pt idx="107">
+                  <c:v>41647</c:v>
+                </c:pt>
+                <c:pt idx="108">
+                  <c:v>41648</c:v>
+                </c:pt>
+                <c:pt idx="109">
+                  <c:v>41649</c:v>
+                </c:pt>
+              </c:numCache>
+            </c:numRef>
+          </c:xVal>
+          <c:yVal>
+            <c:numRef>
+              <c:f>'2 Train'!$B$2:$B$111</c:f>
+              <c:numCache>
+                <c:formatCode>General</c:formatCode>
+                <c:ptCount val="110"/>
+                <c:pt idx="0">
+                  <c:v>0.59919999999999995</c:v>
+                </c:pt>
+                <c:pt idx="1">
+                  <c:v>-1.2773000000000001</c:v>
+                </c:pt>
+                <c:pt idx="2">
+                  <c:v>8.9098000000000006</c:v>
+                </c:pt>
+                <c:pt idx="3">
+                  <c:v>14.0236</c:v>
+                </c:pt>
+                <c:pt idx="4">
+                  <c:v>23.9407</c:v>
+                </c:pt>
+                <c:pt idx="5">
+                  <c:v>30.1723</c:v>
+                </c:pt>
+                <c:pt idx="6">
+                  <c:v>25.352799999999998</c:v>
+                </c:pt>
+                <c:pt idx="7">
+                  <c:v>22.282900000000001</c:v>
+                </c:pt>
+                <c:pt idx="8">
+                  <c:v>12.214600000000001</c:v>
+                </c:pt>
+                <c:pt idx="9">
+                  <c:v>6.7497999999999996</c:v>
+                </c:pt>
+                <c:pt idx="10">
+                  <c:v>6.6849999999999996</c:v>
+                </c:pt>
+                <c:pt idx="11">
+                  <c:v>-1.0235000000000001</c:v>
+                </c:pt>
+                <c:pt idx="12">
+                  <c:v>-3.8557999999999999</c:v>
+                </c:pt>
+                <c:pt idx="13">
+                  <c:v>9.2364999999999995</c:v>
+                </c:pt>
+                <c:pt idx="14">
+                  <c:v>17.0746</c:v>
+                </c:pt>
+                <c:pt idx="15">
+                  <c:v>22.0183</c:v>
+                </c:pt>
+                <c:pt idx="16">
+                  <c:v>31.6249</c:v>
+                </c:pt>
+                <c:pt idx="17">
+                  <c:v>27.137499999999999</c:v>
+                </c:pt>
+                <c:pt idx="18">
+                  <c:v>23.1523</c:v>
+                </c:pt>
+                <c:pt idx="19">
+                  <c:v>12.3766</c:v>
+                </c:pt>
+                <c:pt idx="20">
+                  <c:v>3.2991999999999999</c:v>
+                </c:pt>
+                <c:pt idx="21">
+                  <c:v>-1.7417</c:v>
+                </c:pt>
+                <c:pt idx="22">
+                  <c:v>1.0582</c:v>
+                </c:pt>
+                <c:pt idx="23">
+                  <c:v>-5.4001999999999999</c:v>
+                </c:pt>
+                <c:pt idx="24">
+                  <c:v>5.9181999999999997</c:v>
+                </c:pt>
+                <c:pt idx="25">
+                  <c:v>9.9169</c:v>
+                </c:pt>
+                <c:pt idx="26">
+                  <c:v>20.962599999999998</c:v>
+                </c:pt>
+                <c:pt idx="27">
+                  <c:v>23.441199999999998</c:v>
+                </c:pt>
+                <c:pt idx="28">
+                  <c:v>22.744599999999998</c:v>
+                </c:pt>
+                <c:pt idx="29">
+                  <c:v>20.492799999999999</c:v>
+                </c:pt>
+                <c:pt idx="30">
+                  <c:v>12.3523</c:v>
+                </c:pt>
+                <c:pt idx="31">
+                  <c:v>7.2034000000000002</c:v>
+                </c:pt>
+                <c:pt idx="32">
+                  <c:v>1.1175999999999999</c:v>
+                </c:pt>
+                <c:pt idx="33">
+                  <c:v>-0.44569999999999999</c:v>
+                </c:pt>
+                <c:pt idx="34">
+                  <c:v>6.6688000000000001</c:v>
+                </c:pt>
+                <c:pt idx="35">
+                  <c:v>6.1261000000000001</c:v>
+                </c:pt>
+                <c:pt idx="36">
+                  <c:v>4.0686999999999998</c:v>
+                </c:pt>
+                <c:pt idx="37">
+                  <c:v>19.9879</c:v>
+                </c:pt>
+                <c:pt idx="38">
+                  <c:v>25.150300000000001</c:v>
+                </c:pt>
+                <c:pt idx="39">
+                  <c:v>23.128</c:v>
+                </c:pt>
+                <c:pt idx="40">
+                  <c:v>20.851900000000001</c:v>
+                </c:pt>
+                <c:pt idx="41">
+                  <c:v>13.956099999999999</c:v>
+                </c:pt>
+                <c:pt idx="42">
+                  <c:v>5.5617999999999999</c:v>
+                </c:pt>
+                <c:pt idx="43">
+                  <c:v>-2.2547000000000001</c:v>
+                </c:pt>
+                <c:pt idx="44">
+                  <c:v>0.20499999999999999</c:v>
+                </c:pt>
+                <c:pt idx="45">
+                  <c:v>-1.5905</c:v>
+                </c:pt>
+                <c:pt idx="46">
+                  <c:v>0.64780000000000004</c:v>
+                </c:pt>
+                <c:pt idx="47">
+                  <c:v>9.6792999999999996</c:v>
+                </c:pt>
+                <c:pt idx="48">
+                  <c:v>14.458299999999999</c:v>
+                </c:pt>
+                <c:pt idx="49">
+                  <c:v>28.336300000000001</c:v>
+                </c:pt>
+                <c:pt idx="50">
+                  <c:v>25.387899999999998</c:v>
+                </c:pt>
+                <c:pt idx="51">
+                  <c:v>19.936599999999999</c:v>
+                </c:pt>
+                <c:pt idx="52">
+                  <c:v>13.0246</c:v>
+                </c:pt>
+                <c:pt idx="53">
+                  <c:v>3.8797000000000001</c:v>
+                </c:pt>
+                <c:pt idx="54">
+                  <c:v>0.1321</c:v>
+                </c:pt>
+                <c:pt idx="55">
+                  <c:v>8.3500000000000005E-2</c:v>
+                </c:pt>
+                <c:pt idx="56">
+                  <c:v>2.1463000000000001</c:v>
+                </c:pt>
+                <c:pt idx="57">
+                  <c:v>6.0477999999999996</c:v>
+                </c:pt>
+                <c:pt idx="58">
+                  <c:v>5.6913999999999998</c:v>
+                </c:pt>
+                <c:pt idx="59">
+                  <c:v>14.971299999999999</c:v>
+                </c:pt>
+                <c:pt idx="60">
+                  <c:v>24.418600000000001</c:v>
+                </c:pt>
+                <c:pt idx="61">
+                  <c:v>24.478000000000002</c:v>
+                </c:pt>
+                <c:pt idx="62">
+                  <c:v>19.620699999999999</c:v>
+                </c:pt>
+                <c:pt idx="63">
+                  <c:v>7.0251999999999999</c:v>
+                </c:pt>
+                <c:pt idx="64">
+                  <c:v>2.3407</c:v>
+                </c:pt>
+                <c:pt idx="65">
+                  <c:v>3.1507000000000001</c:v>
+                </c:pt>
+                <c:pt idx="66">
+                  <c:v>2.6970999999999998</c:v>
+                </c:pt>
+                <c:pt idx="67">
+                  <c:v>-2.3140999999999998</c:v>
+                </c:pt>
+                <c:pt idx="68">
+                  <c:v>1.7251000000000001</c:v>
+                </c:pt>
+                <c:pt idx="69">
+                  <c:v>6.2179000000000002</c:v>
+                </c:pt>
+                <c:pt idx="70">
+                  <c:v>13.1812</c:v>
+                </c:pt>
+                <c:pt idx="71">
+                  <c:v>22.979500000000002</c:v>
+                </c:pt>
+                <c:pt idx="72">
+                  <c:v>26.249199999999998</c:v>
+                </c:pt>
+                <c:pt idx="73">
+                  <c:v>28.860099999999999</c:v>
+                </c:pt>
+                <c:pt idx="74">
+                  <c:v>15.1873</c:v>
+                </c:pt>
+                <c:pt idx="75">
+                  <c:v>8.3805999999999994</c:v>
+                </c:pt>
+                <c:pt idx="76">
+                  <c:v>-2.4544999999999999</c:v>
+                </c:pt>
+                <c:pt idx="77">
+                  <c:v>-0.47270000000000001</c:v>
+                </c:pt>
+                <c:pt idx="78">
+                  <c:v>-2.2223000000000002</c:v>
+                </c:pt>
+                <c:pt idx="79">
+                  <c:v>5.6589999999999998</c:v>
+                </c:pt>
+                <c:pt idx="80">
+                  <c:v>7.2573999999999996</c:v>
+                </c:pt>
+                <c:pt idx="81">
+                  <c:v>13.807600000000001</c:v>
+                </c:pt>
+                <c:pt idx="82">
+                  <c:v>18.648700000000002</c:v>
+                </c:pt>
+                <c:pt idx="83">
+                  <c:v>23.02</c:v>
+                </c:pt>
+                <c:pt idx="84">
+                  <c:v>22.698699999999999</c:v>
+                </c:pt>
+                <c:pt idx="85">
+                  <c:v>22.074999999999999</c:v>
+                </c:pt>
+                <c:pt idx="86">
+                  <c:v>5.7534999999999998</c:v>
+                </c:pt>
+                <c:pt idx="87">
+                  <c:v>0.92589999999999995</c:v>
+                </c:pt>
+                <c:pt idx="88">
+                  <c:v>-2.5868000000000002</c:v>
+                </c:pt>
+                <c:pt idx="89">
+                  <c:v>3.3963999999999999</c:v>
+                </c:pt>
+                <c:pt idx="90">
+                  <c:v>0.68559999999999999</c:v>
+                </c:pt>
+                <c:pt idx="91">
+                  <c:v>3.7042000000000002</c:v>
+                </c:pt>
+                <c:pt idx="92">
+                  <c:v>18.505600000000001</c:v>
+                </c:pt>
+                <c:pt idx="93">
+                  <c:v>23.230599999999999</c:v>
+                </c:pt>
+                <c:pt idx="94">
+                  <c:v>26.673100000000002</c:v>
+                </c:pt>
+                <c:pt idx="95">
+                  <c:v>24.207999999999998</c:v>
+                </c:pt>
+                <c:pt idx="96">
+                  <c:v>20.903199999999998</c:v>
+                </c:pt>
+                <c:pt idx="97">
+                  <c:v>18.716200000000001</c:v>
+                </c:pt>
+                <c:pt idx="98">
+                  <c:v>0.34810000000000002</c:v>
+                </c:pt>
+                <c:pt idx="99">
+                  <c:v>-0.68869999999999998</c:v>
+                </c:pt>
+                <c:pt idx="100">
+                  <c:v>-1.0181</c:v>
+                </c:pt>
+                <c:pt idx="101">
+                  <c:v>-1.4743999999999999</c:v>
+                </c:pt>
+                <c:pt idx="102">
+                  <c:v>9.7171000000000003</c:v>
+                </c:pt>
+                <c:pt idx="103">
+                  <c:v>14.946999999999999</c:v>
+                </c:pt>
+                <c:pt idx="104">
+                  <c:v>18.43</c:v>
+                </c:pt>
+                <c:pt idx="105">
+                  <c:v>24.2971</c:v>
+                </c:pt>
+                <c:pt idx="106">
+                  <c:v>18.435400000000001</c:v>
+                </c:pt>
+                <c:pt idx="107">
+                  <c:v>14.0128</c:v>
+                </c:pt>
+                <c:pt idx="108">
+                  <c:v>2.0653000000000001</c:v>
+                </c:pt>
+                <c:pt idx="109">
+                  <c:v>-1.3853</c:v>
+                </c:pt>
+              </c:numCache>
+            </c:numRef>
+          </c:yVal>
+          <c:smooth val="1"/>
+          <c:extLst>
+            <c:ext xmlns:c16="http://schemas.microsoft.com/office/drawing/2014/chart" uri="{C3380CC4-5D6E-409C-BE32-E72D297353CC}">
+              <c16:uniqueId val="{00000000-FB91-4853-B61E-26AE20D2999F}"/>
+            </c:ext>
+          </c:extLst>
+        </c:ser>
+        <c:dLbls>
+          <c:showLegendKey val="0"/>
+          <c:showVal val="0"/>
+          <c:showCatName val="0"/>
+          <c:showSerName val="0"/>
+          <c:showPercent val="0"/>
+          <c:showBubbleSize val="0"/>
+        </c:dLbls>
+        <c:axId val="278228456"/>
+        <c:axId val="278230424"/>
+      </c:scatterChart>
+      <c:valAx>
+        <c:axId val="278228456"/>
+        <c:scaling>
+          <c:orientation val="minMax"/>
+        </c:scaling>
+        <c:delete val="0"/>
+        <c:axPos val="b"/>
+        <c:majorGridlines>
+          <c:spPr>
+            <a:ln w="9525" cap="flat" cmpd="sng" algn="ctr">
+              <a:solidFill>
+                <a:schemeClr val="dk1">
+                  <a:lumMod val="65000"/>
+                  <a:lumOff val="35000"/>
+                  <a:alpha val="75000"/>
+                </a:schemeClr>
+              </a:solidFill>
+              <a:round/>
+            </a:ln>
+            <a:effectLst/>
+          </c:spPr>
+        </c:majorGridlines>
+        <c:numFmt formatCode="m/dd/yy;@" sourceLinked="1"/>
+        <c:majorTickMark val="none"/>
+        <c:minorTickMark val="none"/>
+        <c:tickLblPos val="nextTo"/>
+        <c:spPr>
+          <a:noFill/>
+          <a:ln w="9525" cap="flat" cmpd="sng" algn="ctr">
+            <a:solidFill>
+              <a:schemeClr val="lt1">
+                <a:lumMod val="50000"/>
+              </a:schemeClr>
+            </a:solidFill>
+            <a:round/>
+          </a:ln>
+          <a:effectLst/>
+        </c:spPr>
+        <c:txPr>
+          <a:bodyPr rot="-60000000" spcFirstLastPara="1" vertOverflow="ellipsis" vert="horz" wrap="square" anchor="ctr" anchorCtr="1"/>
+          <a:lstStyle/>
+          <a:p>
+            <a:pPr>
+              <a:defRPr sz="900" b="0" i="0" u="none" strike="noStrike" kern="1200" baseline="0">
+                <a:solidFill>
+                  <a:schemeClr val="lt1">
+                    <a:lumMod val="75000"/>
+                  </a:schemeClr>
+                </a:solidFill>
+                <a:latin typeface="+mn-lt"/>
+                <a:ea typeface="+mn-ea"/>
+                <a:cs typeface="+mn-cs"/>
+              </a:defRPr>
+            </a:pPr>
+            <a:endParaRPr lang="en-US"/>
+          </a:p>
+        </c:txPr>
+        <c:crossAx val="278230424"/>
+        <c:crosses val="autoZero"/>
+        <c:crossBetween val="midCat"/>
+      </c:valAx>
+      <c:valAx>
+        <c:axId val="278230424"/>
+        <c:scaling>
+          <c:orientation val="minMax"/>
+        </c:scaling>
+        <c:delete val="0"/>
+        <c:axPos val="l"/>
+        <c:majorGridlines>
+          <c:spPr>
+            <a:ln w="9525" cap="flat" cmpd="sng" algn="ctr">
+              <a:solidFill>
+                <a:schemeClr val="dk1">
+                  <a:lumMod val="65000"/>
+                  <a:lumOff val="35000"/>
+                  <a:alpha val="75000"/>
+                </a:schemeClr>
+              </a:solidFill>
+              <a:round/>
+            </a:ln>
+            <a:effectLst/>
+          </c:spPr>
+        </c:majorGridlines>
+        <c:numFmt formatCode="General" sourceLinked="1"/>
+        <c:majorTickMark val="none"/>
+        <c:minorTickMark val="none"/>
+        <c:tickLblPos val="nextTo"/>
+        <c:spPr>
+          <a:noFill/>
+          <a:ln w="9525" cap="flat" cmpd="sng" algn="ctr">
+            <a:solidFill>
+              <a:schemeClr val="lt1">
+                <a:lumMod val="50000"/>
+              </a:schemeClr>
+            </a:solidFill>
+            <a:round/>
+          </a:ln>
+          <a:effectLst/>
+        </c:spPr>
+        <c:txPr>
+          <a:bodyPr rot="-60000000" spcFirstLastPara="1" vertOverflow="ellipsis" vert="horz" wrap="square" anchor="ctr" anchorCtr="1"/>
+          <a:lstStyle/>
+          <a:p>
+            <a:pPr>
+              <a:defRPr sz="900" b="0" i="0" u="none" strike="noStrike" kern="1200" baseline="0">
+                <a:solidFill>
+                  <a:schemeClr val="lt1">
+                    <a:lumMod val="75000"/>
+                  </a:schemeClr>
+                </a:solidFill>
+                <a:latin typeface="+mn-lt"/>
+                <a:ea typeface="+mn-ea"/>
+                <a:cs typeface="+mn-cs"/>
+              </a:defRPr>
+            </a:pPr>
+            <a:endParaRPr lang="en-US"/>
+          </a:p>
+        </c:txPr>
+        <c:crossAx val="278228456"/>
+        <c:crosses val="autoZero"/>
+        <c:crossBetween val="midCat"/>
+      </c:valAx>
+      <c:spPr>
+        <a:noFill/>
+        <a:ln>
+          <a:noFill/>
+        </a:ln>
+        <a:effectLst/>
+      </c:spPr>
+    </c:plotArea>
+    <c:plotVisOnly val="1"/>
+    <c:dispBlanksAs val="gap"/>
+    <c:extLst>
+      <c:ext xmlns:c16r3="http://schemas.microsoft.com/office/drawing/2017/03/chart" uri="{56B9EC1D-385E-4148-901F-78D8002777C0}">
+        <c16r3:dataDisplayOptions16>
+          <c16r3:dispNaAsBlank val="1"/>
+        </c16r3:dataDisplayOptions16>
+      </c:ext>
+    </c:extLst>
+    <c:showDLblsOverMax val="0"/>
+  </c:chart>
+  <c:spPr>
+    <a:solidFill>
+      <a:schemeClr val="dk1">
+        <a:lumMod val="75000"/>
+        <a:lumOff val="25000"/>
+      </a:schemeClr>
+    </a:solidFill>
+    <a:ln w="9525" cap="flat" cmpd="sng" algn="ctr">
+      <a:solidFill>
+        <a:schemeClr val="dk1">
+          <a:lumMod val="15000"/>
+          <a:lumOff val="85000"/>
+        </a:schemeClr>
+      </a:solidFill>
+      <a:round/>
+    </a:ln>
+    <a:effectLst/>
+  </c:spPr>
+  <c:txPr>
+    <a:bodyPr/>
+    <a:lstStyle/>
+    <a:p>
+      <a:pPr>
+        <a:defRPr/>
+      </a:pPr>
+      <a:endParaRPr lang="en-US"/>
+    </a:p>
+  </c:txPr>
+  <c:externalData r:id="rId3">
+    <c:autoUpdate val="0"/>
+  </c:externalData>
+</c:chartSpace>
+</file>
+
+<file path=word/charts/colors1.xml><?xml version="1.0" encoding="utf-8"?>
+<cs:colorStyle xmlns:cs="http://schemas.microsoft.com/office/drawing/2012/chartStyle" xmlns:a="http://schemas.openxmlformats.org/drawingml/2006/main" meth="cycle" id="10">
+  <a:schemeClr val="accent1"/>
+  <a:schemeClr val="accent2"/>
+  <a:schemeClr val="accent3"/>
+  <a:schemeClr val="accent4"/>
+  <a:schemeClr val="accent5"/>
+  <a:schemeClr val="accent6"/>
+  <cs:variation/>
+  <cs:variation>
+    <a:lumMod val="60000"/>
+  </cs:variation>
+  <cs:variation>
+    <a:lumMod val="80000"/>
+    <a:lumOff val="20000"/>
+  </cs:variation>
+  <cs:variation>
+    <a:lumMod val="80000"/>
+  </cs:variation>
+  <cs:variation>
+    <a:lumMod val="60000"/>
+    <a:lumOff val="40000"/>
+  </cs:variation>
+  <cs:variation>
+    <a:lumMod val="50000"/>
+  </cs:variation>
+  <cs:variation>
+    <a:lumMod val="70000"/>
+    <a:lumOff val="30000"/>
+  </cs:variation>
+  <cs:variation>
+    <a:lumMod val="70000"/>
+  </cs:variation>
+  <cs:variation>
+    <a:lumMod val="50000"/>
+    <a:lumOff val="50000"/>
+  </cs:variation>
+</cs:colorStyle>
+</file>
+
+<file path=word/charts/style1.xml><?xml version="1.0" encoding="utf-8"?>
+<cs:chartStyle xmlns:cs="http://schemas.microsoft.com/office/drawing/2012/chartStyle" xmlns:a="http://schemas.openxmlformats.org/drawingml/2006/main" id="245">
+  <cs:axisTitle>
+    <cs:lnRef idx="0"/>
+    <cs:fillRef idx="0"/>
+    <cs:effectRef idx="0"/>
+    <cs:fontRef idx="minor">
+      <a:schemeClr val="lt1">
+        <a:lumMod val="75000"/>
+      </a:schemeClr>
+    </cs:fontRef>
+    <cs:defRPr sz="900" b="1" kern="1200"/>
+  </cs:axisTitle>
+  <cs:categoryAxis>
+    <cs:lnRef idx="0"/>
+    <cs:fillRef idx="0"/>
+    <cs:effectRef idx="0"/>
+    <cs:fontRef idx="minor">
+      <a:schemeClr val="lt1">
+        <a:lumMod val="75000"/>
+      </a:schemeClr>
+    </cs:fontRef>
+    <cs:defRPr sz="900" kern="1200"/>
+  </cs:categoryAxis>
+  <cs:chartArea>
+    <cs:lnRef idx="0"/>
+    <cs:fillRef idx="0"/>
+    <cs:effectRef idx="0"/>
+    <cs:fontRef idx="minor">
+      <a:schemeClr val="dk1"/>
+    </cs:fontRef>
+    <cs:spPr>
+      <a:solidFill>
+        <a:schemeClr val="dk1">
+          <a:lumMod val="75000"/>
+          <a:lumOff val="25000"/>
+        </a:schemeClr>
+      </a:solidFill>
+      <a:ln w="9525" cap="flat" cmpd="sng" algn="ctr">
+        <a:solidFill>
+          <a:schemeClr val="dk1">
+            <a:lumMod val="15000"/>
+            <a:lumOff val="85000"/>
+          </a:schemeClr>
+        </a:solidFill>
+        <a:round/>
+      </a:ln>
+    </cs:spPr>
+    <cs:defRPr sz="900" kern="1200"/>
+  </cs:chartArea>
+  <cs:dataLabel>
+    <cs:lnRef idx="0"/>
+    <cs:fillRef idx="0"/>
+    <cs:effectRef idx="0"/>
+    <cs:fontRef idx="minor">
+      <a:schemeClr val="lt1">
+        <a:lumMod val="75000"/>
+      </a:schemeClr>
+    </cs:fontRef>
+    <cs:defRPr sz="900" kern="1200"/>
+  </cs:dataLabel>
+  <cs:dataLabelCallout>
+    <cs:lnRef idx="0"/>
+    <cs:fillRef idx="0"/>
+    <cs:effectRef idx="0"/>
+    <cs:fontRef idx="minor">
+      <a:schemeClr val="lt1">
+        <a:lumMod val="15000"/>
+        <a:lumOff val="85000"/>
+      </a:schemeClr>
+    </cs:fontRef>
+    <cs:spPr>
+      <a:solidFill>
+        <a:schemeClr val="dk1">
+          <a:lumMod val="65000"/>
+          <a:lumOff val="35000"/>
+        </a:schemeClr>
+      </a:solidFill>
+    </cs:spPr>
+    <cs:defRPr sz="900" kern="1200"/>
+    <cs:bodyPr rot="0" spcFirstLastPara="1" vertOverflow="clip" horzOverflow="clip" vert="horz" wrap="square" lIns="36576" tIns="18288" rIns="36576" bIns="18288" anchor="ctr" anchorCtr="1">
+      <a:spAutoFit/>
+    </cs:bodyPr>
+  </cs:dataLabelCallout>
+  <cs:dataPoint>
+    <cs:lnRef idx="0">
+      <cs:styleClr val="auto"/>
+    </cs:lnRef>
+    <cs:fillRef idx="0"/>
+    <cs:effectRef idx="0">
+      <cs:styleClr val="auto"/>
+    </cs:effectRef>
+    <cs:fontRef idx="minor">
+      <a:schemeClr val="dk1"/>
+    </cs:fontRef>
+    <cs:spPr>
+      <a:ln w="9525" cap="flat" cmpd="sng" algn="ctr">
+        <a:solidFill>
+          <a:schemeClr val="phClr"/>
+        </a:solidFill>
+        <a:miter lim="800000"/>
+      </a:ln>
+      <a:effectLst>
+        <a:glow rad="63500">
+          <a:schemeClr val="phClr">
+            <a:satMod val="175000"/>
+            <a:alpha val="25000"/>
+          </a:schemeClr>
+        </a:glow>
+      </a:effectLst>
+    </cs:spPr>
+  </cs:dataPoint>
+  <cs:dataPoint3D>
+    <cs:lnRef idx="0">
+      <cs:styleClr val="auto"/>
+    </cs:lnRef>
+    <cs:fillRef idx="0">
+      <cs:styleClr val="auto"/>
+    </cs:fillRef>
+    <cs:effectRef idx="0">
+      <cs:styleClr val="auto"/>
+    </cs:effectRef>
+    <cs:fontRef idx="minor">
+      <a:schemeClr val="dk1"/>
+    </cs:fontRef>
+    <cs:spPr>
+      <a:ln w="9525" cap="flat" cmpd="sng" algn="ctr">
+        <a:solidFill>
+          <a:schemeClr val="phClr"/>
+        </a:solidFill>
+        <a:miter lim="800000"/>
+      </a:ln>
+      <a:effectLst>
+        <a:glow rad="63500">
+          <a:schemeClr val="phClr">
+            <a:satMod val="175000"/>
+            <a:alpha val="25000"/>
+          </a:schemeClr>
+        </a:glow>
+      </a:effectLst>
+    </cs:spPr>
+  </cs:dataPoint3D>
+  <cs:dataPointLine>
+    <cs:lnRef idx="0">
+      <cs:styleClr val="auto"/>
+    </cs:lnRef>
+    <cs:fillRef idx="0">
+      <cs:styleClr val="auto"/>
+    </cs:fillRef>
+    <cs:effectRef idx="0">
+      <cs:styleClr val="auto"/>
+    </cs:effectRef>
+    <cs:fontRef idx="minor">
+      <a:schemeClr val="dk1"/>
+    </cs:fontRef>
+    <cs:spPr>
+      <a:ln w="22225" cap="rnd">
+        <a:solidFill>
+          <a:schemeClr val="phClr"/>
+        </a:solidFill>
+      </a:ln>
+      <a:effectLst>
+        <a:glow rad="139700">
+          <a:schemeClr val="phClr">
+            <a:satMod val="175000"/>
+            <a:alpha val="14000"/>
+          </a:schemeClr>
+        </a:glow>
+      </a:effectLst>
+    </cs:spPr>
+  </cs:dataPointLine>
+  <cs:dataPointMarker>
+    <cs:lnRef idx="0">
+      <cs:styleClr val="auto"/>
+    </cs:lnRef>
+    <cs:fillRef idx="0">
+      <cs:styleClr val="auto"/>
+    </cs:fillRef>
+    <cs:effectRef idx="0">
+      <cs:styleClr val="auto"/>
+    </cs:effectRef>
+    <cs:fontRef idx="minor">
+      <a:schemeClr val="dk1"/>
+    </cs:fontRef>
+    <cs:spPr>
+      <a:solidFill>
+        <a:schemeClr val="phClr">
+          <a:lumMod val="60000"/>
+          <a:lumOff val="40000"/>
+        </a:schemeClr>
+      </a:solidFill>
+      <a:effectLst>
+        <a:glow rad="63500">
+          <a:schemeClr val="phClr">
+            <a:satMod val="175000"/>
+            <a:alpha val="25000"/>
+          </a:schemeClr>
+        </a:glow>
+      </a:effectLst>
+    </cs:spPr>
+  </cs:dataPointMarker>
+  <cs:dataPointMarkerLayout symbol="circle" size="3"/>
+  <cs:dataPointWireframe>
+    <cs:lnRef idx="0">
+      <cs:styleClr val="auto"/>
+    </cs:lnRef>
+    <cs:fillRef idx="0"/>
+    <cs:effectRef idx="0"/>
+    <cs:fontRef idx="minor">
+      <a:schemeClr val="dk1"/>
+    </cs:fontRef>
+    <cs:spPr>
+      <a:ln w="9525" cap="rnd">
+        <a:solidFill>
+          <a:schemeClr val="phClr"/>
+        </a:solidFill>
+        <a:round/>
+      </a:ln>
+    </cs:spPr>
+  </cs:dataPointWireframe>
+  <cs:dataTable>
+    <cs:lnRef idx="0"/>
+    <cs:fillRef idx="0"/>
+    <cs:effectRef idx="0"/>
+    <cs:fontRef idx="minor">
+      <a:schemeClr val="lt1">
+        <a:lumMod val="75000"/>
+      </a:schemeClr>
+    </cs:fontRef>
+    <cs:spPr>
+      <a:ln w="9525">
+        <a:solidFill>
+          <a:schemeClr val="dk1">
+            <a:lumMod val="50000"/>
+            <a:lumOff val="50000"/>
+          </a:schemeClr>
+        </a:solidFill>
+      </a:ln>
+    </cs:spPr>
+    <cs:defRPr sz="900" kern="1200"/>
+  </cs:dataTable>
+  <cs:downBar>
+    <cs:lnRef idx="0"/>
+    <cs:fillRef idx="0"/>
+    <cs:effectRef idx="0"/>
+    <cs:fontRef idx="minor">
+      <a:schemeClr val="lt1"/>
+    </cs:fontRef>
+    <cs:spPr>
+      <a:solidFill>
+        <a:schemeClr val="dk1">
+          <a:lumMod val="50000"/>
+          <a:lumOff val="50000"/>
+        </a:schemeClr>
+      </a:solidFill>
+      <a:ln w="9525">
+        <a:solidFill>
+          <a:schemeClr val="dk1">
+            <a:lumMod val="75000"/>
+          </a:schemeClr>
+        </a:solidFill>
+        <a:round/>
+      </a:ln>
+    </cs:spPr>
+  </cs:downBar>
+  <cs:dropLine>
+    <cs:lnRef idx="0"/>
+    <cs:fillRef idx="0"/>
+    <cs:effectRef idx="0"/>
+    <cs:fontRef idx="minor">
+      <a:schemeClr val="dk1"/>
+    </cs:fontRef>
+    <cs:spPr>
+      <a:ln w="9525">
+        <a:solidFill>
+          <a:schemeClr val="lt1">
+            <a:lumMod val="50000"/>
+          </a:schemeClr>
+        </a:solidFill>
+        <a:round/>
+      </a:ln>
+    </cs:spPr>
+  </cs:dropLine>
+  <cs:errorBar>
+    <cs:lnRef idx="0"/>
+    <cs:fillRef idx="0"/>
+    <cs:effectRef idx="0"/>
+    <cs:fontRef idx="minor">
+      <a:schemeClr val="dk1"/>
+    </cs:fontRef>
+    <cs:spPr>
+      <a:ln w="9525">
+        <a:solidFill>
+          <a:schemeClr val="lt1">
+            <a:lumMod val="50000"/>
+          </a:schemeClr>
+        </a:solidFill>
+        <a:round/>
+      </a:ln>
+    </cs:spPr>
+  </cs:errorBar>
+  <cs:floor>
+    <cs:lnRef idx="0"/>
+    <cs:fillRef idx="0"/>
+    <cs:effectRef idx="0"/>
+    <cs:fontRef idx="minor">
+      <a:schemeClr val="dk1"/>
+    </cs:fontRef>
+  </cs:floor>
+  <cs:gridlineMajor>
+    <cs:lnRef idx="0"/>
+    <cs:fillRef idx="0"/>
+    <cs:effectRef idx="0"/>
+    <cs:fontRef idx="minor">
+      <a:schemeClr val="tx1"/>
+    </cs:fontRef>
+    <cs:spPr>
+      <a:ln w="9525" cap="flat" cmpd="sng" algn="ctr">
+        <a:solidFill>
+          <a:schemeClr val="dk1">
+            <a:lumMod val="65000"/>
+            <a:lumOff val="35000"/>
+            <a:alpha val="75000"/>
+          </a:schemeClr>
+        </a:solidFill>
+        <a:round/>
+      </a:ln>
+    </cs:spPr>
+  </cs:gridlineMajor>
+  <cs:gridlineMinor>
+    <cs:lnRef idx="0"/>
+    <cs:fillRef idx="0"/>
+    <cs:effectRef idx="0"/>
+    <cs:fontRef idx="minor">
+      <a:schemeClr val="tx1"/>
+    </cs:fontRef>
+    <cs:spPr>
+      <a:ln w="9525" cap="flat" cmpd="sng" algn="ctr">
+        <a:solidFill>
+          <a:schemeClr val="dk1">
+            <a:lumMod val="65000"/>
+            <a:lumOff val="35000"/>
+            <a:alpha val="25000"/>
+          </a:schemeClr>
+        </a:solidFill>
+        <a:round/>
+      </a:ln>
+    </cs:spPr>
+  </cs:gridlineMinor>
+  <cs:hiLoLine>
+    <cs:lnRef idx="0"/>
+    <cs:fillRef idx="0"/>
+    <cs:effectRef idx="0"/>
+    <cs:fontRef idx="minor">
+      <a:schemeClr val="dk1"/>
+    </cs:fontRef>
+    <cs:spPr>
+      <a:ln w="9525">
+        <a:solidFill>
+          <a:schemeClr val="lt1">
+            <a:lumMod val="50000"/>
+          </a:schemeClr>
+        </a:solidFill>
+        <a:round/>
+      </a:ln>
+    </cs:spPr>
+  </cs:hiLoLine>
+  <cs:leaderLine>
+    <cs:lnRef idx="0"/>
+    <cs:fillRef idx="0"/>
+    <cs:effectRef idx="0"/>
+    <cs:fontRef idx="minor">
+      <a:schemeClr val="dk1"/>
+    </cs:fontRef>
+    <cs:spPr>
+      <a:ln w="9525">
+        <a:solidFill>
+          <a:schemeClr val="lt1">
+            <a:lumMod val="50000"/>
+          </a:schemeClr>
+        </a:solidFill>
+        <a:round/>
+      </a:ln>
+    </cs:spPr>
+  </cs:leaderLine>
+  <cs:legend>
+    <cs:lnRef idx="0"/>
+    <cs:fillRef idx="0"/>
+    <cs:effectRef idx="0"/>
+    <cs:fontRef idx="minor">
+      <a:schemeClr val="lt1">
+        <a:lumMod val="75000"/>
+      </a:schemeClr>
+    </cs:fontRef>
+    <cs:defRPr sz="900" kern="1200"/>
+  </cs:legend>
+  <cs:plotArea>
+    <cs:lnRef idx="0"/>
+    <cs:fillRef idx="0"/>
+    <cs:effectRef idx="0"/>
+    <cs:fontRef idx="minor">
+      <a:schemeClr val="dk1"/>
+    </cs:fontRef>
+  </cs:plotArea>
+  <cs:plotArea3D>
+    <cs:lnRef idx="0"/>
+    <cs:fillRef idx="0"/>
+    <cs:effectRef idx="0"/>
+    <cs:fontRef idx="minor">
+      <a:schemeClr val="dk1"/>
+    </cs:fontRef>
+  </cs:plotArea3D>
+  <cs:seriesAxis>
+    <cs:lnRef idx="0"/>
+    <cs:fillRef idx="0"/>
+    <cs:effectRef idx="0"/>
+    <cs:fontRef idx="minor">
+      <a:schemeClr val="lt1">
+        <a:lumMod val="75000"/>
+      </a:schemeClr>
+    </cs:fontRef>
+    <cs:defRPr sz="900" kern="1200"/>
+  </cs:seriesAxis>
+  <cs:seriesLine>
+    <cs:lnRef idx="0"/>
+    <cs:fillRef idx="0"/>
+    <cs:effectRef idx="0"/>
+    <cs:fontRef idx="minor">
+      <a:schemeClr val="dk1"/>
+    </cs:fontRef>
+    <cs:spPr>
+      <a:ln w="9525">
+        <a:solidFill>
+          <a:schemeClr val="lt1">
+            <a:lumMod val="50000"/>
+          </a:schemeClr>
+        </a:solidFill>
+        <a:round/>
+      </a:ln>
+    </cs:spPr>
+  </cs:seriesLine>
+  <cs:title>
+    <cs:lnRef idx="0"/>
+    <cs:fillRef idx="0"/>
+    <cs:effectRef idx="0"/>
+    <cs:fontRef idx="minor">
+      <a:schemeClr val="lt1">
+        <a:lumMod val="85000"/>
+      </a:schemeClr>
+    </cs:fontRef>
+    <cs:defRPr sz="1400" b="1" kern="1200" cap="none" baseline="0"/>
+  </cs:title>
+  <cs:trendline>
+    <cs:lnRef idx="0">
+      <cs:styleClr val="auto"/>
+    </cs:lnRef>
+    <cs:fillRef idx="0"/>
+    <cs:effectRef idx="0"/>
+    <cs:fontRef idx="minor">
+      <a:schemeClr val="lt1"/>
+    </cs:fontRef>
+    <cs:spPr>
+      <a:ln w="25400" cap="rnd">
+        <a:solidFill>
+          <a:schemeClr val="phClr">
+            <a:alpha val="50000"/>
+          </a:schemeClr>
+        </a:solidFill>
+      </a:ln>
+    </cs:spPr>
+  </cs:trendline>
+  <cs:trendlineLabel>
+    <cs:lnRef idx="0"/>
+    <cs:fillRef idx="0"/>
+    <cs:effectRef idx="0"/>
+    <cs:fontRef idx="minor">
+      <a:schemeClr val="lt1">
+        <a:lumMod val="75000"/>
+      </a:schemeClr>
+    </cs:fontRef>
+    <cs:defRPr sz="900" kern="1200"/>
+  </cs:trendlineLabel>
+  <cs:upBar>
+    <cs:lnRef idx="0"/>
+    <cs:fillRef idx="0"/>
+    <cs:effectRef idx="0"/>
+    <cs:fontRef idx="minor">
+      <a:schemeClr val="dk1"/>
+    </cs:fontRef>
+    <cs:spPr>
+      <a:solidFill>
+        <a:schemeClr val="lt1">
+          <a:lumMod val="85000"/>
+        </a:schemeClr>
+      </a:solidFill>
+      <a:ln w="9525">
+        <a:solidFill>
+          <a:schemeClr val="dk1">
+            <a:lumMod val="50000"/>
+          </a:schemeClr>
+        </a:solidFill>
+        <a:round/>
+      </a:ln>
+    </cs:spPr>
+  </cs:upBar>
+  <cs:valueAxis>
+    <cs:lnRef idx="0"/>
+    <cs:fillRef idx="0"/>
+    <cs:effectRef idx="0"/>
+    <cs:fontRef idx="minor">
+      <a:schemeClr val="lt1">
+        <a:lumMod val="75000"/>
+      </a:schemeClr>
+    </cs:fontRef>
+    <cs:spPr>
+      <a:ln w="9525" cap="flat" cmpd="sng" algn="ctr">
+        <a:solidFill>
+          <a:schemeClr val="lt1">
+            <a:lumMod val="50000"/>
+          </a:schemeClr>
+        </a:solidFill>
+        <a:round/>
+      </a:ln>
+    </cs:spPr>
+    <cs:defRPr sz="900" kern="1200"/>
+    <cs:bodyPr/>
+  </cs:valueAxis>
+  <cs:wall>
+    <cs:lnRef idx="0"/>
+    <cs:fillRef idx="0"/>
+    <cs:effectRef idx="0"/>
+    <cs:fontRef idx="minor">
+      <a:schemeClr val="dk1"/>
+    </cs:fontRef>
+  </cs:wall>
+</cs:chartStyle>
+</file>
+
 <file path=word/theme/theme1.xml><?xml version="1.0" encoding="utf-8"?>
 <a:theme xmlns:a="http://schemas.openxmlformats.org/drawingml/2006/main" name="Office Theme">
   <a:themeElements>

</xml_diff>